<commit_message>
update VPU and VDOA firmware guide
</commit_message>
<xml_diff>
--- a/src/sdk/vpu/doc/vpu_firmware_guide.docx
+++ b/src/sdk/vpu/doc/vpu_firmware_guide.docx
@@ -169,11 +169,13 @@
       </w:r>
       <w:r>
         <w:rPr>
+          <w:b w:val="0"/>
+          <w:bCs w:val="0"/>
           <w:color w:val="auto"/>
           <w:sz w:val="20"/>
           <w:szCs w:val="20"/>
         </w:rPr>
-        <w:t>0</w:t>
+        <w:t>Error! No text of specified style in document.</w:t>
       </w:r>
       <w:r>
         <w:rPr>
@@ -592,9 +594,20 @@
     </w:p>
     <w:p>
       <w:pPr>
+        <w:pStyle w:val="Heading40"/>
+      </w:pPr>
+      <w:r>
+        <w:t>0.3.1 Input Stream</w:t>
+      </w:r>
+    </w:p>
+    <w:p>
+      <w:pPr>
         <w:pStyle w:val="ParaBody"/>
       </w:pPr>
       <w:r>
+        <w:t xml:space="preserve">Regarding the input stream, </w:t>
+      </w:r>
+      <w:r>
         <w:t xml:space="preserve">VPU can work in stream mode or file play mode. </w:t>
       </w:r>
     </w:p>
@@ -611,10 +624,551 @@
         <w:pStyle w:val="ParaBody"/>
       </w:pPr>
       <w:r>
+        <w:lastRenderedPageBreak/>
         <w:t xml:space="preserve">In file play mode, only one whole frame is filled into the frame buffer. </w:t>
       </w:r>
       <w:r>
         <w:t>The next frame would be filled after the current frame is processed. Currently file play mode is not supported in iMx6Q VPU firmware.</w:t>
+      </w:r>
+    </w:p>
+    <w:p>
+      <w:pPr>
+        <w:pStyle w:val="Heading40"/>
+      </w:pPr>
+      <w:r>
+        <w:t>0.3.2 Output Stream</w:t>
+      </w:r>
+    </w:p>
+    <w:p>
+      <w:pPr>
+        <w:pStyle w:val="Heading40"/>
+        <w:rPr>
+          <w:rFonts w:ascii="Times" w:hAnsi="Times"/>
+          <w:b w:val="0"/>
+          <w:sz w:val="24"/>
+        </w:rPr>
+      </w:pPr>
+      <w:r>
+        <w:rPr>
+          <w:rFonts w:ascii="Times" w:hAnsi="Times"/>
+          <w:b w:val="0"/>
+          <w:sz w:val="24"/>
+        </w:rPr>
+        <w:t xml:space="preserve">Regarding </w:t>
+      </w:r>
+      <w:r>
+        <w:rPr>
+          <w:rFonts w:ascii="Times" w:hAnsi="Times"/>
+          <w:b w:val="0"/>
+          <w:sz w:val="24"/>
+        </w:rPr>
+        <w:t xml:space="preserve">the output, VPU can work in tiled mode or linear mode. </w:t>
+      </w:r>
+    </w:p>
+    <w:p>
+      <w:pPr>
+        <w:pStyle w:val="Heading40"/>
+        <w:tabs>
+          <w:tab w:val="clear" w:pos="1296"/>
+          <w:tab w:val="left" w:pos="0"/>
+        </w:tabs>
+        <w:ind w:left="0" w:firstLine="0"/>
+        <w:rPr>
+          <w:rFonts w:ascii="Times" w:hAnsi="Times"/>
+          <w:b w:val="0"/>
+          <w:sz w:val="24"/>
+        </w:rPr>
+      </w:pPr>
+      <w:r>
+        <w:rPr>
+          <w:rFonts w:ascii="Times" w:hAnsi="Times"/>
+          <w:b w:val="0"/>
+          <w:sz w:val="24"/>
+        </w:rPr>
+        <w:t>In linlear mode, the video output is in frame mode, that means a whole frame would be produced and stored in the registered frame buffer. The output data can be shown as below(no matter in progressive or interlaced mode, the output will be put into continuous frame buffer as we defined):</w:t>
+      </w:r>
+    </w:p>
+    <w:p>
+      <w:pPr>
+        <w:pStyle w:val="Heading40"/>
+        <w:tabs>
+          <w:tab w:val="clear" w:pos="1296"/>
+          <w:tab w:val="left" w:pos="0"/>
+        </w:tabs>
+        <w:ind w:left="0" w:firstLine="0"/>
+        <w:jc w:val="center"/>
+      </w:pPr>
+      <w:r>
+        <w:rPr>
+          <w:lang w:eastAsia="zh-CN"/>
+        </w:rPr>
+        <w:drawing>
+          <wp:inline distT="0" distB="0" distL="0" distR="0">
+            <wp:extent cx="2905125" cy="2695575"/>
+            <wp:effectExtent l="19050" t="0" r="9525" b="0"/>
+            <wp:docPr id="28" name="Picture 28"/>
+            <wp:cNvGraphicFramePr>
+              <a:graphicFrameLocks xmlns:a="http://schemas.openxmlformats.org/drawingml/2006/main" noChangeAspect="1"/>
+            </wp:cNvGraphicFramePr>
+            <a:graphic xmlns:a="http://schemas.openxmlformats.org/drawingml/2006/main">
+              <a:graphicData uri="http://schemas.openxmlformats.org/drawingml/2006/picture">
+                <pic:pic xmlns:pic="http://schemas.openxmlformats.org/drawingml/2006/picture">
+                  <pic:nvPicPr>
+                    <pic:cNvPr id="0" name="Picture 28"/>
+                    <pic:cNvPicPr>
+                      <a:picLocks noChangeAspect="1" noChangeArrowheads="1"/>
+                    </pic:cNvPicPr>
+                  </pic:nvPicPr>
+                  <pic:blipFill>
+                    <a:blip r:embed="rId7" cstate="print"/>
+                    <a:srcRect/>
+                    <a:stretch>
+                      <a:fillRect/>
+                    </a:stretch>
+                  </pic:blipFill>
+                  <pic:spPr bwMode="auto">
+                    <a:xfrm>
+                      <a:off x="0" y="0"/>
+                      <a:ext cx="2905125" cy="2695575"/>
+                    </a:xfrm>
+                    <a:prstGeom prst="rect">
+                      <a:avLst/>
+                    </a:prstGeom>
+                    <a:noFill/>
+                    <a:ln w="9525">
+                      <a:noFill/>
+                      <a:miter lim="800000"/>
+                      <a:headEnd/>
+                      <a:tailEnd/>
+                    </a:ln>
+                  </pic:spPr>
+                </pic:pic>
+              </a:graphicData>
+            </a:graphic>
+          </wp:inline>
+        </w:drawing>
+      </w:r>
+    </w:p>
+    <w:p>
+      <w:pPr>
+        <w:pStyle w:val="Caption"/>
+        <w:jc w:val="center"/>
+      </w:pPr>
+      <w:r>
+        <w:t>0</w:t>
+      </w:r>
+      <w:r>
+        <w:noBreakHyphen/>
+      </w:r>
+      <w:fldSimple w:instr=" SEQ Figure \* ARABIC \s 1 ">
+        <w:r>
+          <w:t>2</w:t>
+        </w:r>
+      </w:fldSimple>
+      <w:r>
+        <w:t xml:space="preserve"> NV12 data format layout</w:t>
+      </w:r>
+    </w:p>
+    <w:p>
+      <w:pPr>
+        <w:pStyle w:val="Heading40"/>
+        <w:tabs>
+          <w:tab w:val="clear" w:pos="1296"/>
+          <w:tab w:val="left" w:pos="0"/>
+        </w:tabs>
+        <w:ind w:left="0" w:firstLine="0"/>
+        <w:rPr>
+          <w:rFonts w:ascii="Times" w:hAnsi="Times"/>
+          <w:b w:val="0"/>
+          <w:sz w:val="24"/>
+        </w:rPr>
+      </w:pPr>
+      <w:r>
+        <w:rPr>
+          <w:rFonts w:ascii="Times" w:hAnsi="Times"/>
+          <w:b w:val="0"/>
+          <w:sz w:val="24"/>
+        </w:rPr>
+        <w:t xml:space="preserve">For YUV420 partial interleaved mode, which is also know as NV12, the data lies as </w:t>
+      </w:r>
+    </w:p>
+    <w:p>
+      <w:pPr>
+        <w:pStyle w:val="Heading40"/>
+        <w:tabs>
+          <w:tab w:val="clear" w:pos="1296"/>
+          <w:tab w:val="left" w:pos="0"/>
+        </w:tabs>
+        <w:ind w:left="0" w:firstLine="0"/>
+        <w:rPr>
+          <w:rFonts w:ascii="Times" w:hAnsi="Times"/>
+          <w:b w:val="0"/>
+          <w:sz w:val="24"/>
+        </w:rPr>
+      </w:pPr>
+      <w:r>
+        <w:rPr>
+          <w:rFonts w:ascii="Times" w:hAnsi="Times"/>
+          <w:b w:val="0"/>
+          <w:sz w:val="24"/>
+        </w:rPr>
+        <w:t>Y(0,0)Y(0,1)..Y(0,fw-1)Y(1,0)..Y(fh-1,fw-1)</w:t>
+      </w:r>
+    </w:p>
+    <w:p>
+      <w:pPr>
+        <w:pStyle w:val="Heading40"/>
+        <w:tabs>
+          <w:tab w:val="clear" w:pos="1296"/>
+          <w:tab w:val="left" w:pos="0"/>
+          <w:tab w:val="left" w:pos="2268"/>
+        </w:tabs>
+        <w:ind w:left="0" w:firstLine="0"/>
+        <w:rPr>
+          <w:rFonts w:ascii="Times" w:hAnsi="Times"/>
+          <w:b w:val="0"/>
+          <w:sz w:val="24"/>
+        </w:rPr>
+      </w:pPr>
+      <w:r>
+        <w:rPr>
+          <w:rFonts w:ascii="Times" w:hAnsi="Times"/>
+          <w:b w:val="0"/>
+          <w:sz w:val="24"/>
+        </w:rPr>
+        <w:t>Cb(0,0)Cr(0,0)Cb(0,1)Cr(0,1)..Cb(0,fw/2-1)Cr(0,fw/2-1)Cb(1,0)Cr(1,0)..Cb(fh/2-1,fw/2-1)Cr(fh/2-1,fw/2-1)</w:t>
+      </w:r>
+    </w:p>
+    <w:p>
+      <w:pPr>
+        <w:pStyle w:val="Heading40"/>
+        <w:tabs>
+          <w:tab w:val="clear" w:pos="1296"/>
+          <w:tab w:val="left" w:pos="0"/>
+        </w:tabs>
+        <w:ind w:left="0" w:firstLine="0"/>
+        <w:rPr>
+          <w:rFonts w:ascii="Times" w:hAnsi="Times"/>
+          <w:b w:val="0"/>
+          <w:sz w:val="24"/>
+        </w:rPr>
+      </w:pPr>
+      <w:r>
+        <w:rPr>
+          <w:rFonts w:ascii="Times" w:hAnsi="Times"/>
+          <w:b w:val="0"/>
+          <w:sz w:val="24"/>
+        </w:rPr>
+        <w:t>In tiled mode, the video output is in 16*16 block format.</w:t>
+      </w:r>
+      <w:r>
+        <w:rPr>
+          <w:rFonts w:ascii="Times" w:hAnsi="Times"/>
+          <w:b w:val="0"/>
+          <w:sz w:val="24"/>
+        </w:rPr>
+        <w:t xml:space="preserve"> The benefit is that 16*16 is the size of macroblocks for some codec standard such as AVC, and they are frequently exchanged between VPU internal ram/cache and the external memory. The data arranged in block mode can be more fastly loaded(due the burst size and cache line benifit) than frame mode. With the tiled mode enabled, the decoding performance could be increased about 10%.</w:t>
+      </w:r>
+    </w:p>
+    <w:p>
+      <w:pPr>
+        <w:pStyle w:val="Heading40"/>
+        <w:tabs>
+          <w:tab w:val="clear" w:pos="1296"/>
+          <w:tab w:val="left" w:pos="0"/>
+        </w:tabs>
+        <w:ind w:left="0" w:firstLine="0"/>
+        <w:rPr>
+          <w:rFonts w:ascii="Times" w:hAnsi="Times"/>
+          <w:b w:val="0"/>
+          <w:sz w:val="24"/>
+        </w:rPr>
+      </w:pPr>
+      <w:r>
+        <w:rPr>
+          <w:rFonts w:ascii="Times" w:hAnsi="Times"/>
+          <w:b w:val="0"/>
+          <w:sz w:val="24"/>
+        </w:rPr>
+        <w:t xml:space="preserve">Below is the data arrangement in the memory for progressive YCbCr4:2:0. The M-N-O-P format indicates the position of a pixel component, in which M means the component name(Y, Cb or Cr), N </w:t>
+      </w:r>
+      <w:r>
+        <w:rPr>
+          <w:rFonts w:ascii="Times" w:hAnsi="Times"/>
+          <w:b w:val="0"/>
+          <w:sz w:val="24"/>
+        </w:rPr>
+        <w:lastRenderedPageBreak/>
+        <w:t>means the block number, O means the line number inside the block(For Luma, it varies from 0~7, for Chroma, it varies from 0~3), P means the pixel index inside the line.</w:t>
+      </w:r>
+    </w:p>
+    <w:p>
+      <w:pPr>
+        <w:pStyle w:val="Heading40"/>
+        <w:tabs>
+          <w:tab w:val="clear" w:pos="1296"/>
+          <w:tab w:val="left" w:pos="0"/>
+        </w:tabs>
+        <w:ind w:left="0" w:firstLine="0"/>
+      </w:pPr>
+      <w:r>
+        <w:rPr>
+          <w:rFonts w:ascii="Times" w:hAnsi="Times"/>
+          <w:b w:val="0"/>
+          <w:sz w:val="24"/>
+          <w:lang w:eastAsia="zh-CN"/>
+        </w:rPr>
+        <w:drawing>
+          <wp:inline distT="0" distB="0" distL="0" distR="0">
+            <wp:extent cx="6400800" cy="1628775"/>
+            <wp:effectExtent l="19050" t="0" r="0" b="0"/>
+            <wp:docPr id="19" name="Picture 19"/>
+            <wp:cNvGraphicFramePr>
+              <a:graphicFrameLocks xmlns:a="http://schemas.openxmlformats.org/drawingml/2006/main" noChangeAspect="1"/>
+            </wp:cNvGraphicFramePr>
+            <a:graphic xmlns:a="http://schemas.openxmlformats.org/drawingml/2006/main">
+              <a:graphicData uri="http://schemas.openxmlformats.org/drawingml/2006/picture">
+                <pic:pic xmlns:pic="http://schemas.openxmlformats.org/drawingml/2006/picture">
+                  <pic:nvPicPr>
+                    <pic:cNvPr id="0" name="Picture 19"/>
+                    <pic:cNvPicPr>
+                      <a:picLocks noChangeAspect="1" noChangeArrowheads="1"/>
+                    </pic:cNvPicPr>
+                  </pic:nvPicPr>
+                  <pic:blipFill>
+                    <a:blip r:embed="rId8" cstate="print"/>
+                    <a:srcRect/>
+                    <a:stretch>
+                      <a:fillRect/>
+                    </a:stretch>
+                  </pic:blipFill>
+                  <pic:spPr bwMode="auto">
+                    <a:xfrm>
+                      <a:off x="0" y="0"/>
+                      <a:ext cx="6400800" cy="1628775"/>
+                    </a:xfrm>
+                    <a:prstGeom prst="rect">
+                      <a:avLst/>
+                    </a:prstGeom>
+                    <a:noFill/>
+                    <a:ln w="9525">
+                      <a:noFill/>
+                      <a:miter lim="800000"/>
+                      <a:headEnd/>
+                      <a:tailEnd/>
+                    </a:ln>
+                  </pic:spPr>
+                </pic:pic>
+              </a:graphicData>
+            </a:graphic>
+          </wp:inline>
+        </w:drawing>
+      </w:r>
+    </w:p>
+    <w:p>
+      <w:pPr>
+        <w:pStyle w:val="Caption"/>
+        <w:jc w:val="center"/>
+        <w:rPr>
+          <w:rFonts w:ascii="Times" w:hAnsi="Times"/>
+          <w:b w:val="0"/>
+          <w:sz w:val="24"/>
+        </w:rPr>
+      </w:pPr>
+      <w:r>
+        <w:rPr>
+          <w:rFonts w:ascii="Times" w:hAnsi="Times"/>
+          <w:b w:val="0"/>
+          <w:sz w:val="24"/>
+        </w:rPr>
+        <w:t>0</w:t>
+      </w:r>
+      <w:r>
+        <w:rPr>
+          <w:rFonts w:ascii="Times" w:hAnsi="Times"/>
+          <w:b w:val="0"/>
+          <w:sz w:val="24"/>
+        </w:rPr>
+        <w:noBreakHyphen/>
+      </w:r>
+      <w:r>
+        <w:rPr>
+          <w:rFonts w:ascii="Times" w:hAnsi="Times"/>
+          <w:b w:val="0"/>
+          <w:sz w:val="24"/>
+        </w:rPr>
+        <w:fldChar w:fldCharType="begin"/>
+      </w:r>
+      <w:r>
+        <w:rPr>
+          <w:rFonts w:ascii="Times" w:hAnsi="Times"/>
+          <w:b w:val="0"/>
+          <w:sz w:val="24"/>
+        </w:rPr>
+        <w:instrText xml:space="preserve"> SEQ Figure \* ARABIC \s 1 </w:instrText>
+      </w:r>
+      <w:r>
+        <w:rPr>
+          <w:rFonts w:ascii="Times" w:hAnsi="Times"/>
+          <w:b w:val="0"/>
+          <w:sz w:val="24"/>
+        </w:rPr>
+        <w:fldChar w:fldCharType="separate"/>
+      </w:r>
+      <w:r>
+        <w:rPr>
+          <w:rFonts w:ascii="Times" w:hAnsi="Times"/>
+          <w:b w:val="0"/>
+          <w:sz w:val="24"/>
+        </w:rPr>
+        <w:t>3</w:t>
+      </w:r>
+      <w:r>
+        <w:rPr>
+          <w:rFonts w:ascii="Times" w:hAnsi="Times"/>
+          <w:b w:val="0"/>
+          <w:sz w:val="24"/>
+        </w:rPr>
+        <w:fldChar w:fldCharType="end"/>
+      </w:r>
+      <w:r>
+        <w:t xml:space="preserve"> Luma data layout in VPU output tiled mode</w:t>
+      </w:r>
+    </w:p>
+    <w:p>
+      <w:pPr>
+        <w:pStyle w:val="Heading40"/>
+        <w:tabs>
+          <w:tab w:val="clear" w:pos="1296"/>
+          <w:tab w:val="left" w:pos="0"/>
+        </w:tabs>
+        <w:ind w:left="0" w:firstLine="0"/>
+      </w:pPr>
+      <w:r>
+        <w:rPr>
+          <w:rFonts w:ascii="Times" w:hAnsi="Times"/>
+          <w:b w:val="0"/>
+          <w:sz w:val="24"/>
+          <w:lang w:eastAsia="zh-CN"/>
+        </w:rPr>
+        <w:drawing>
+          <wp:inline distT="0" distB="0" distL="0" distR="0">
+            <wp:extent cx="6400800" cy="1104900"/>
+            <wp:effectExtent l="19050" t="0" r="0" b="0"/>
+            <wp:docPr id="21" name="Picture 21"/>
+            <wp:cNvGraphicFramePr>
+              <a:graphicFrameLocks xmlns:a="http://schemas.openxmlformats.org/drawingml/2006/main" noChangeAspect="1"/>
+            </wp:cNvGraphicFramePr>
+            <a:graphic xmlns:a="http://schemas.openxmlformats.org/drawingml/2006/main">
+              <a:graphicData uri="http://schemas.openxmlformats.org/drawingml/2006/picture">
+                <pic:pic xmlns:pic="http://schemas.openxmlformats.org/drawingml/2006/picture">
+                  <pic:nvPicPr>
+                    <pic:cNvPr id="0" name="Picture 21"/>
+                    <pic:cNvPicPr>
+                      <a:picLocks noChangeAspect="1" noChangeArrowheads="1"/>
+                    </pic:cNvPicPr>
+                  </pic:nvPicPr>
+                  <pic:blipFill>
+                    <a:blip r:embed="rId9" cstate="print"/>
+                    <a:srcRect/>
+                    <a:stretch>
+                      <a:fillRect/>
+                    </a:stretch>
+                  </pic:blipFill>
+                  <pic:spPr bwMode="auto">
+                    <a:xfrm>
+                      <a:off x="0" y="0"/>
+                      <a:ext cx="6400800" cy="1104900"/>
+                    </a:xfrm>
+                    <a:prstGeom prst="rect">
+                      <a:avLst/>
+                    </a:prstGeom>
+                    <a:noFill/>
+                    <a:ln w="9525">
+                      <a:noFill/>
+                      <a:miter lim="800000"/>
+                      <a:headEnd/>
+                      <a:tailEnd/>
+                    </a:ln>
+                  </pic:spPr>
+                </pic:pic>
+              </a:graphicData>
+            </a:graphic>
+          </wp:inline>
+        </w:drawing>
+      </w:r>
+    </w:p>
+    <w:p>
+      <w:pPr>
+        <w:pStyle w:val="Caption"/>
+        <w:jc w:val="center"/>
+        <w:rPr>
+          <w:rFonts w:ascii="Times" w:hAnsi="Times"/>
+          <w:b w:val="0"/>
+          <w:sz w:val="24"/>
+        </w:rPr>
+      </w:pPr>
+      <w:r>
+        <w:rPr>
+          <w:rFonts w:ascii="Times" w:hAnsi="Times"/>
+          <w:b w:val="0"/>
+          <w:sz w:val="24"/>
+        </w:rPr>
+        <w:t>0</w:t>
+      </w:r>
+      <w:r>
+        <w:rPr>
+          <w:rFonts w:ascii="Times" w:hAnsi="Times"/>
+          <w:b w:val="0"/>
+          <w:sz w:val="24"/>
+        </w:rPr>
+        <w:noBreakHyphen/>
+      </w:r>
+      <w:r>
+        <w:rPr>
+          <w:rFonts w:ascii="Times" w:hAnsi="Times"/>
+          <w:b w:val="0"/>
+          <w:sz w:val="24"/>
+        </w:rPr>
+        <w:fldChar w:fldCharType="begin"/>
+      </w:r>
+      <w:r>
+        <w:rPr>
+          <w:rFonts w:ascii="Times" w:hAnsi="Times"/>
+          <w:b w:val="0"/>
+          <w:sz w:val="24"/>
+        </w:rPr>
+        <w:instrText xml:space="preserve"> SEQ Figure \* ARABIC \s 1 </w:instrText>
+      </w:r>
+      <w:r>
+        <w:rPr>
+          <w:rFonts w:ascii="Times" w:hAnsi="Times"/>
+          <w:b w:val="0"/>
+          <w:sz w:val="24"/>
+        </w:rPr>
+        <w:fldChar w:fldCharType="separate"/>
+      </w:r>
+      <w:r>
+        <w:rPr>
+          <w:rFonts w:ascii="Times" w:hAnsi="Times"/>
+          <w:b w:val="0"/>
+          <w:sz w:val="24"/>
+        </w:rPr>
+        <w:t>4</w:t>
+      </w:r>
+      <w:r>
+        <w:rPr>
+          <w:rFonts w:ascii="Times" w:hAnsi="Times"/>
+          <w:b w:val="0"/>
+          <w:sz w:val="24"/>
+        </w:rPr>
+        <w:fldChar w:fldCharType="end"/>
+      </w:r>
+      <w:r>
+        <w:t xml:space="preserve"> Chroma</w:t>
+      </w:r>
+      <w:r>
+        <w:t xml:space="preserve"> data layout in VPU output tiled mode</w:t>
       </w:r>
     </w:p>
     <w:p>
@@ -626,7 +1180,6 @@
         </w:numPr>
       </w:pPr>
       <w:r>
-        <w:lastRenderedPageBreak/>
         <w:t>Clocks</w:t>
       </w:r>
     </w:p>
@@ -660,10 +1213,10 @@
             <v:path o:extrusionok="f" gradientshapeok="t" o:connecttype="rect"/>
             <o:lock v:ext="edit" aspectratio="t"/>
           </v:shapetype>
-          <v:shape id="_x0000_i1025" type="#_x0000_t75" style="width:487.5pt;height:334.5pt" o:ole="">
-            <v:imagedata r:id="rId7" o:title=""/>
+          <v:shape id="_x0000_i1025" type="#_x0000_t75" style="width:487.5pt;height:237pt" o:ole="">
+            <v:imagedata r:id="rId10" o:title=""/>
           </v:shape>
-          <o:OLEObject Type="Embed" ProgID="Visio.Drawing.11" ShapeID="_x0000_i1025" DrawAspect="Content" ObjectID="_1389716160" r:id="rId8"/>
+          <o:OLEObject Type="Embed" ProgID="Visio.Drawing.11" ShapeID="_x0000_i1025" DrawAspect="Content" ObjectID="_1389789196" r:id="rId11"/>
         </w:object>
       </w:r>
     </w:p>
@@ -687,6 +1240,7 @@
         </w:numPr>
       </w:pPr>
       <w:r>
+        <w:lastRenderedPageBreak/>
         <w:t>Resets and Interrupts</w:t>
       </w:r>
     </w:p>
@@ -752,7 +1306,6 @@
         </w:numPr>
       </w:pPr>
       <w:r>
-        <w:lastRenderedPageBreak/>
         <w:t>set the IO system. Reserve some chunks of memory for VPU work buffer and DMA usage</w:t>
       </w:r>
       <w:r>
@@ -2010,15 +2563,15 @@
     <w:p>
       <w:pPr>
         <w:pStyle w:val="Heading20"/>
-      </w:pPr>
-      <w:r>
-        <w:t xml:space="preserve"> 0.</w:t>
-      </w:r>
-      <w:r>
-        <w:t>8</w:t>
-      </w:r>
-      <w:r>
-        <w:tab/>
+        <w:numPr>
+          <w:ilvl w:val="1"/>
+          <w:numId w:val="1"/>
+        </w:numPr>
+      </w:pPr>
+      <w:r>
+        <w:t xml:space="preserve"> </w:t>
+      </w:r>
+      <w:r>
         <w:t>Source code structure</w:t>
       </w:r>
     </w:p>
@@ -3373,7 +3926,17 @@
       </w:r>
     </w:p>
     <w:p>
-      <w:r>
+      <w:pPr>
+        <w:rPr>
+          <w:sz w:val="24"/>
+          <w:szCs w:val="24"/>
+        </w:rPr>
+      </w:pPr>
+      <w:r>
+        <w:rPr>
+          <w:sz w:val="24"/>
+          <w:szCs w:val="24"/>
+        </w:rPr>
         <w:t>This guide is elaborated to show how to setup and run the dual video + dual display demo on i.Mx6x EVB board.</w:t>
       </w:r>
     </w:p>
@@ -3381,11 +3944,15 @@
       <w:pPr>
         <w:rPr>
           <w:b/>
+          <w:sz w:val="24"/>
+          <w:szCs w:val="24"/>
         </w:rPr>
       </w:pPr>
       <w:r>
         <w:rPr>
           <w:b/>
+          <w:sz w:val="24"/>
+          <w:szCs w:val="24"/>
         </w:rPr>
         <w:t>Text for user input.</w:t>
       </w:r>
@@ -3396,6 +3963,8 @@
           <w:b/>
           <w:i/>
           <w:color w:val="00B050"/>
+          <w:sz w:val="24"/>
+          <w:szCs w:val="24"/>
         </w:rPr>
       </w:pPr>
       <w:r>
@@ -3403,7 +3972,10 @@
           <w:b/>
           <w:i/>
           <w:color w:val="00B050"/>
-        </w:rPr>
+          <w:sz w:val="24"/>
+          <w:szCs w:val="24"/>
+        </w:rPr>
+        <w:lastRenderedPageBreak/>
         <w:t>Text for important hints.</w:t>
       </w:r>
     </w:p>
@@ -3413,6 +3985,8 @@
           <w:b/>
           <w:i/>
           <w:color w:val="00B050"/>
+          <w:sz w:val="24"/>
+          <w:szCs w:val="24"/>
         </w:rPr>
       </w:pPr>
     </w:p>
@@ -3424,25 +3998,48 @@
           <w:numId w:val="8"/>
         </w:numPr>
         <w:ind w:left="1134" w:hanging="447"/>
-      </w:pPr>
-      <w:r>
-        <w:lastRenderedPageBreak/>
+        <w:rPr>
+          <w:sz w:val="24"/>
+          <w:szCs w:val="24"/>
+        </w:rPr>
+      </w:pPr>
+      <w:r>
+        <w:rPr>
+          <w:sz w:val="24"/>
+          <w:szCs w:val="24"/>
+        </w:rPr>
         <w:t xml:space="preserve">Create the image over SD card. Under linux, using </w:t>
       </w:r>
       <w:proofErr w:type="spellStart"/>
       <w:r>
+        <w:rPr>
+          <w:sz w:val="24"/>
+          <w:szCs w:val="24"/>
+        </w:rPr>
         <w:t>fidsk</w:t>
       </w:r>
       <w:proofErr w:type="spellEnd"/>
       <w:r>
+        <w:rPr>
+          <w:sz w:val="24"/>
+          <w:szCs w:val="24"/>
+        </w:rPr>
         <w:t>/</w:t>
       </w:r>
       <w:proofErr w:type="spellStart"/>
       <w:r>
+        <w:rPr>
+          <w:sz w:val="24"/>
+          <w:szCs w:val="24"/>
+        </w:rPr>
         <w:t>mkfs.vfat</w:t>
       </w:r>
       <w:proofErr w:type="spellEnd"/>
       <w:r>
+        <w:rPr>
+          <w:sz w:val="24"/>
+          <w:szCs w:val="24"/>
+        </w:rPr>
         <w:t>/dd to create a bootable image together with the FAT32 file system on the same SD card.</w:t>
       </w:r>
     </w:p>
@@ -3454,42 +4051,82 @@
           <w:numId w:val="9"/>
         </w:numPr>
         <w:ind w:left="1418" w:hanging="284"/>
-      </w:pPr>
-      <w:r>
+        <w:rPr>
+          <w:sz w:val="24"/>
+          <w:szCs w:val="24"/>
+        </w:rPr>
+      </w:pPr>
+      <w:r>
+        <w:rPr>
+          <w:sz w:val="24"/>
+          <w:szCs w:val="24"/>
+        </w:rPr>
         <w:t xml:space="preserve"> </w:t>
       </w:r>
       <w:proofErr w:type="spellStart"/>
       <w:proofErr w:type="gramStart"/>
       <w:r>
+        <w:rPr>
+          <w:sz w:val="24"/>
+          <w:szCs w:val="24"/>
+        </w:rPr>
         <w:t>sudo</w:t>
       </w:r>
       <w:proofErr w:type="spellEnd"/>
       <w:proofErr w:type="gramEnd"/>
       <w:r>
+        <w:rPr>
+          <w:sz w:val="24"/>
+          <w:szCs w:val="24"/>
+        </w:rPr>
         <w:t xml:space="preserve"> </w:t>
       </w:r>
       <w:proofErr w:type="spellStart"/>
       <w:r>
+        <w:rPr>
+          <w:sz w:val="24"/>
+          <w:szCs w:val="24"/>
+        </w:rPr>
         <w:t>fidsk</w:t>
       </w:r>
       <w:proofErr w:type="spellEnd"/>
       <w:r>
+        <w:rPr>
+          <w:sz w:val="24"/>
+          <w:szCs w:val="24"/>
+        </w:rPr>
         <w:t xml:space="preserve"> /dev/</w:t>
       </w:r>
       <w:proofErr w:type="spellStart"/>
       <w:r>
+        <w:rPr>
+          <w:sz w:val="24"/>
+          <w:szCs w:val="24"/>
+        </w:rPr>
         <w:t>sdx</w:t>
       </w:r>
       <w:proofErr w:type="spellEnd"/>
       <w:r>
+        <w:rPr>
+          <w:sz w:val="24"/>
+          <w:szCs w:val="24"/>
+        </w:rPr>
         <w:t xml:space="preserve"> , </w:t>
       </w:r>
       <w:proofErr w:type="spellStart"/>
       <w:r>
+        <w:rPr>
+          <w:sz w:val="24"/>
+          <w:szCs w:val="24"/>
+        </w:rPr>
         <w:t>sdx</w:t>
       </w:r>
       <w:proofErr w:type="spellEnd"/>
       <w:r>
+        <w:rPr>
+          <w:sz w:val="24"/>
+          <w:szCs w:val="24"/>
+        </w:rPr>
         <w:t xml:space="preserve"> is the device name of your SD card.</w:t>
       </w:r>
     </w:p>
@@ -3498,11 +4135,15 @@
         <w:ind w:left="1440" w:firstLine="120"/>
         <w:rPr>
           <w:b/>
+          <w:sz w:val="24"/>
+          <w:szCs w:val="24"/>
         </w:rPr>
       </w:pPr>
       <w:r>
         <w:rPr>
           <w:b/>
+          <w:sz w:val="24"/>
+          <w:szCs w:val="24"/>
         </w:rPr>
         <w:t>sudo fdisk /dev/sdb</w:t>
       </w:r>
@@ -3511,13 +4152,23 @@
       <w:pPr>
         <w:pStyle w:val="ListParagraph"/>
         <w:ind w:left="1440" w:firstLine="120"/>
-      </w:pPr>
-      <w:r>
+        <w:rPr>
+          <w:sz w:val="24"/>
+          <w:szCs w:val="24"/>
+        </w:rPr>
+      </w:pPr>
+      <w:r>
+        <w:rPr>
+          <w:sz w:val="24"/>
+          <w:szCs w:val="24"/>
+        </w:rPr>
         <w:t xml:space="preserve">Command (m for help): </w:t>
       </w:r>
       <w:r>
         <w:rPr>
           <w:b/>
+          <w:sz w:val="24"/>
+          <w:szCs w:val="24"/>
         </w:rPr>
         <w:t>m</w:t>
       </w:r>
@@ -3526,6 +4177,10 @@
       <w:pPr>
         <w:pStyle w:val="ListParagraph"/>
         <w:ind w:left="1440" w:firstLine="120"/>
+        <w:rPr>
+          <w:sz w:val="24"/>
+          <w:szCs w:val="24"/>
+        </w:rPr>
       </w:pPr>
     </w:p>
     <w:p>
@@ -3536,6 +4191,8 @@
           <w:b/>
           <w:i/>
           <w:color w:val="00B050"/>
+          <w:sz w:val="24"/>
+          <w:szCs w:val="24"/>
         </w:rPr>
       </w:pPr>
       <w:r>
@@ -3543,6 +4200,8 @@
           <w:b/>
           <w:i/>
           <w:color w:val="00B050"/>
+          <w:sz w:val="24"/>
+          <w:szCs w:val="24"/>
         </w:rPr>
         <w:t>Delete existing partition if there is.</w:t>
       </w:r>
@@ -3551,13 +4210,23 @@
       <w:pPr>
         <w:pStyle w:val="ListParagraph"/>
         <w:ind w:left="1440" w:firstLine="120"/>
-      </w:pPr>
-      <w:r>
+        <w:rPr>
+          <w:sz w:val="24"/>
+          <w:szCs w:val="24"/>
+        </w:rPr>
+      </w:pPr>
+      <w:r>
+        <w:rPr>
+          <w:sz w:val="24"/>
+          <w:szCs w:val="24"/>
+        </w:rPr>
         <w:t xml:space="preserve">Command (m for help): </w:t>
       </w:r>
       <w:r>
         <w:rPr>
           <w:b/>
+          <w:sz w:val="24"/>
+          <w:szCs w:val="24"/>
         </w:rPr>
         <w:t>d</w:t>
       </w:r>
@@ -3566,8 +4235,16 @@
       <w:pPr>
         <w:pStyle w:val="ListParagraph"/>
         <w:ind w:left="1440" w:firstLine="120"/>
-      </w:pPr>
-      <w:r>
+        <w:rPr>
+          <w:sz w:val="24"/>
+          <w:szCs w:val="24"/>
+        </w:rPr>
+      </w:pPr>
+      <w:r>
+        <w:rPr>
+          <w:sz w:val="24"/>
+          <w:szCs w:val="24"/>
+        </w:rPr>
         <w:t>Selected partition 1</w:t>
       </w:r>
     </w:p>
@@ -3575,19 +4252,33 @@
       <w:pPr>
         <w:pStyle w:val="ListParagraph"/>
         <w:ind w:left="1440" w:firstLine="120"/>
+        <w:rPr>
+          <w:sz w:val="24"/>
+          <w:szCs w:val="24"/>
+        </w:rPr>
       </w:pPr>
     </w:p>
     <w:p>
       <w:pPr>
         <w:pStyle w:val="ListParagraph"/>
         <w:ind w:left="1440" w:firstLine="120"/>
-      </w:pPr>
-      <w:r>
+        <w:rPr>
+          <w:sz w:val="24"/>
+          <w:szCs w:val="24"/>
+        </w:rPr>
+      </w:pPr>
+      <w:r>
+        <w:rPr>
+          <w:sz w:val="24"/>
+          <w:szCs w:val="24"/>
+        </w:rPr>
         <w:t xml:space="preserve">Command (m for help): </w:t>
       </w:r>
       <w:r>
         <w:rPr>
           <w:b/>
+          <w:sz w:val="24"/>
+          <w:szCs w:val="24"/>
         </w:rPr>
         <w:t>n</w:t>
       </w:r>
@@ -3596,8 +4287,16 @@
       <w:pPr>
         <w:pStyle w:val="ListParagraph"/>
         <w:ind w:left="1440" w:firstLine="120"/>
-      </w:pPr>
-      <w:r>
+        <w:rPr>
+          <w:sz w:val="24"/>
+          <w:szCs w:val="24"/>
+        </w:rPr>
+      </w:pPr>
+      <w:r>
+        <w:rPr>
+          <w:sz w:val="24"/>
+          <w:szCs w:val="24"/>
+        </w:rPr>
         <w:t>Command action</w:t>
       </w:r>
     </w:p>
@@ -3605,16 +4304,32 @@
       <w:pPr>
         <w:pStyle w:val="ListParagraph"/>
         <w:ind w:left="1440" w:firstLine="120"/>
-      </w:pPr>
-      <w:r>
+        <w:rPr>
+          <w:sz w:val="24"/>
+          <w:szCs w:val="24"/>
+        </w:rPr>
+      </w:pPr>
+      <w:r>
+        <w:rPr>
+          <w:sz w:val="24"/>
+          <w:szCs w:val="24"/>
+        </w:rPr>
         <w:t xml:space="preserve">   </w:t>
       </w:r>
       <w:proofErr w:type="gramStart"/>
       <w:r>
+        <w:rPr>
+          <w:sz w:val="24"/>
+          <w:szCs w:val="24"/>
+        </w:rPr>
         <w:t>e</w:t>
       </w:r>
       <w:proofErr w:type="gramEnd"/>
       <w:r>
+        <w:rPr>
+          <w:sz w:val="24"/>
+          <w:szCs w:val="24"/>
+        </w:rPr>
         <w:t xml:space="preserve">   extended</w:t>
       </w:r>
     </w:p>
@@ -3622,16 +4337,32 @@
       <w:pPr>
         <w:pStyle w:val="ListParagraph"/>
         <w:ind w:left="1440" w:firstLine="120"/>
-      </w:pPr>
-      <w:r>
+        <w:rPr>
+          <w:sz w:val="24"/>
+          <w:szCs w:val="24"/>
+        </w:rPr>
+      </w:pPr>
+      <w:r>
+        <w:rPr>
+          <w:sz w:val="24"/>
+          <w:szCs w:val="24"/>
+        </w:rPr>
         <w:t xml:space="preserve">   </w:t>
       </w:r>
       <w:proofErr w:type="gramStart"/>
       <w:r>
+        <w:rPr>
+          <w:sz w:val="24"/>
+          <w:szCs w:val="24"/>
+        </w:rPr>
         <w:t>p</w:t>
       </w:r>
       <w:proofErr w:type="gramEnd"/>
       <w:r>
+        <w:rPr>
+          <w:sz w:val="24"/>
+          <w:szCs w:val="24"/>
+        </w:rPr>
         <w:t xml:space="preserve">   primary partition (1-4)</w:t>
       </w:r>
     </w:p>
@@ -3641,12 +4372,16 @@
         <w:ind w:left="1440" w:firstLine="120"/>
         <w:rPr>
           <w:b/>
+          <w:sz w:val="24"/>
+          <w:szCs w:val="24"/>
         </w:rPr>
       </w:pPr>
       <w:proofErr w:type="gramStart"/>
       <w:r>
         <w:rPr>
           <w:b/>
+          <w:sz w:val="24"/>
+          <w:szCs w:val="24"/>
         </w:rPr>
         <w:t>p</w:t>
       </w:r>
@@ -3656,13 +4391,23 @@
       <w:pPr>
         <w:pStyle w:val="ListParagraph"/>
         <w:ind w:left="1440" w:firstLine="120"/>
-      </w:pPr>
-      <w:r>
+        <w:rPr>
+          <w:sz w:val="24"/>
+          <w:szCs w:val="24"/>
+        </w:rPr>
+      </w:pPr>
+      <w:r>
+        <w:rPr>
+          <w:sz w:val="24"/>
+          <w:szCs w:val="24"/>
+        </w:rPr>
         <w:t xml:space="preserve">Partition number (1-4): </w:t>
       </w:r>
       <w:r>
         <w:rPr>
           <w:b/>
+          <w:sz w:val="24"/>
+          <w:szCs w:val="24"/>
         </w:rPr>
         <w:t>1</w:t>
       </w:r>
@@ -3673,14 +4418,22 @@
         <w:ind w:left="1440" w:firstLine="120"/>
         <w:rPr>
           <w:b/>
-        </w:rPr>
-      </w:pPr>
-      <w:r>
+          <w:sz w:val="24"/>
+          <w:szCs w:val="24"/>
+        </w:rPr>
+      </w:pPr>
+      <w:r>
+        <w:rPr>
+          <w:sz w:val="24"/>
+          <w:szCs w:val="24"/>
+        </w:rPr>
         <w:t xml:space="preserve">First cylinder (1-1023, default 1): </w:t>
       </w:r>
       <w:r>
         <w:rPr>
           <w:b/>
+          <w:sz w:val="24"/>
+          <w:szCs w:val="24"/>
         </w:rPr>
         <w:t>256</w:t>
       </w:r>
@@ -3693,6 +4446,8 @@
           <w:b/>
           <w:i/>
           <w:color w:val="00B050"/>
+          <w:sz w:val="24"/>
+          <w:szCs w:val="24"/>
         </w:rPr>
       </w:pPr>
       <w:r>
@@ -3700,6 +4455,8 @@
           <w:b/>
           <w:i/>
           <w:color w:val="00B050"/>
+          <w:sz w:val="24"/>
+          <w:szCs w:val="24"/>
         </w:rPr>
         <w:t xml:space="preserve">Here the start address should be larger than </w:t>
       </w:r>
@@ -3709,6 +4466,8 @@
           <w:b/>
           <w:i/>
           <w:color w:val="00B050"/>
+          <w:sz w:val="24"/>
+          <w:szCs w:val="24"/>
         </w:rPr>
         <w:t>2M(</w:t>
       </w:r>
@@ -3718,6 +4477,8 @@
           <w:b/>
           <w:i/>
           <w:color w:val="00B050"/>
+          <w:sz w:val="24"/>
+          <w:szCs w:val="24"/>
         </w:rPr>
         <w:t xml:space="preserve">space reserved to burn the test binary). </w:t>
       </w:r>
@@ -3727,6 +4488,8 @@
           <w:b/>
           <w:i/>
           <w:color w:val="00B050"/>
+          <w:sz w:val="24"/>
+          <w:szCs w:val="24"/>
         </w:rPr>
         <w:t>for</w:t>
       </w:r>
@@ -3736,6 +4499,8 @@
           <w:b/>
           <w:i/>
           <w:color w:val="00B050"/>
+          <w:sz w:val="24"/>
+          <w:szCs w:val="24"/>
         </w:rPr>
         <w:t xml:space="preserve"> one cylinder it is 4k. Here I reserved 1G space.</w:t>
       </w:r>
@@ -3744,29 +4509,55 @@
       <w:pPr>
         <w:pStyle w:val="ListParagraph"/>
         <w:ind w:left="1440" w:firstLine="120"/>
-      </w:pPr>
-      <w:r>
+        <w:rPr>
+          <w:sz w:val="24"/>
+          <w:szCs w:val="24"/>
+        </w:rPr>
+      </w:pPr>
+      <w:r>
+        <w:rPr>
+          <w:sz w:val="24"/>
+          <w:szCs w:val="24"/>
+        </w:rPr>
         <w:t>Last cylinder or +size or +</w:t>
       </w:r>
       <w:proofErr w:type="spellStart"/>
       <w:r>
+        <w:rPr>
+          <w:sz w:val="24"/>
+          <w:szCs w:val="24"/>
+        </w:rPr>
         <w:t>sizeM</w:t>
       </w:r>
       <w:proofErr w:type="spellEnd"/>
       <w:r>
+        <w:rPr>
+          <w:sz w:val="24"/>
+          <w:szCs w:val="24"/>
+        </w:rPr>
         <w:t xml:space="preserve"> or +</w:t>
       </w:r>
       <w:proofErr w:type="spellStart"/>
       <w:r>
+        <w:rPr>
+          <w:sz w:val="24"/>
+          <w:szCs w:val="24"/>
+        </w:rPr>
         <w:t>sizeK</w:t>
       </w:r>
       <w:proofErr w:type="spellEnd"/>
       <w:r>
+        <w:rPr>
+          <w:sz w:val="24"/>
+          <w:szCs w:val="24"/>
+        </w:rPr>
         <w:t xml:space="preserve"> (256-1023, default 1023): </w:t>
       </w:r>
       <w:r>
         <w:rPr>
           <w:b/>
+          <w:sz w:val="24"/>
+          <w:szCs w:val="24"/>
         </w:rPr>
         <w:t>1023</w:t>
       </w:r>
@@ -3775,14 +4566,26 @@
       <w:pPr>
         <w:pStyle w:val="ListParagraph"/>
         <w:ind w:left="1440" w:firstLine="120"/>
+        <w:rPr>
+          <w:sz w:val="24"/>
+          <w:szCs w:val="24"/>
+        </w:rPr>
       </w:pPr>
     </w:p>
     <w:p>
       <w:pPr>
         <w:pStyle w:val="ListParagraph"/>
         <w:ind w:left="1440" w:firstLine="120"/>
-      </w:pPr>
-      <w:r>
+        <w:rPr>
+          <w:sz w:val="24"/>
+          <w:szCs w:val="24"/>
+        </w:rPr>
+      </w:pPr>
+      <w:r>
+        <w:rPr>
+          <w:sz w:val="24"/>
+          <w:szCs w:val="24"/>
+        </w:rPr>
         <w:t>Command (m for help): w</w:t>
       </w:r>
     </w:p>
@@ -3790,8 +4593,16 @@
       <w:pPr>
         <w:pStyle w:val="ListParagraph"/>
         <w:ind w:left="1440" w:firstLine="120"/>
-      </w:pPr>
-      <w:r>
+        <w:rPr>
+          <w:sz w:val="24"/>
+          <w:szCs w:val="24"/>
+        </w:rPr>
+      </w:pPr>
+      <w:r>
+        <w:rPr>
+          <w:sz w:val="24"/>
+          <w:szCs w:val="24"/>
+        </w:rPr>
         <w:t>The partition table has been altered!</w:t>
       </w:r>
     </w:p>
@@ -3799,27 +4610,51 @@
       <w:pPr>
         <w:pStyle w:val="ListParagraph"/>
         <w:ind w:left="1440" w:firstLine="120"/>
+        <w:rPr>
+          <w:sz w:val="24"/>
+          <w:szCs w:val="24"/>
+        </w:rPr>
       </w:pPr>
     </w:p>
     <w:p>
       <w:pPr>
         <w:pStyle w:val="ListParagraph"/>
         <w:ind w:left="1440" w:firstLine="120"/>
-      </w:pPr>
-      <w:r>
+        <w:rPr>
+          <w:sz w:val="24"/>
+          <w:szCs w:val="24"/>
+        </w:rPr>
+      </w:pPr>
+      <w:r>
+        <w:rPr>
+          <w:sz w:val="24"/>
+          <w:szCs w:val="24"/>
+        </w:rPr>
         <w:t xml:space="preserve">Calling </w:t>
       </w:r>
       <w:proofErr w:type="spellStart"/>
       <w:proofErr w:type="gramStart"/>
       <w:r>
+        <w:rPr>
+          <w:sz w:val="24"/>
+          <w:szCs w:val="24"/>
+        </w:rPr>
         <w:t>ioctl</w:t>
       </w:r>
       <w:proofErr w:type="spellEnd"/>
       <w:r>
+        <w:rPr>
+          <w:sz w:val="24"/>
+          <w:szCs w:val="24"/>
+        </w:rPr>
         <w:t>(</w:t>
       </w:r>
       <w:proofErr w:type="gramEnd"/>
       <w:r>
+        <w:rPr>
+          <w:sz w:val="24"/>
+          <w:szCs w:val="24"/>
+        </w:rPr>
         <w:t>) to re-read partition table.</w:t>
       </w:r>
     </w:p>
@@ -3827,9 +4662,17 @@
       <w:pPr>
         <w:pStyle w:val="ListParagraph"/>
         <w:ind w:left="1440" w:firstLine="120"/>
+        <w:rPr>
+          <w:sz w:val="24"/>
+          <w:szCs w:val="24"/>
+        </w:rPr>
       </w:pPr>
       <w:proofErr w:type="gramStart"/>
       <w:r>
+        <w:rPr>
+          <w:sz w:val="24"/>
+          <w:szCs w:val="24"/>
+        </w:rPr>
         <w:t>Syncing disks.</w:t>
       </w:r>
       <w:proofErr w:type="gramEnd"/>
@@ -3838,22 +4681,42 @@
       <w:pPr>
         <w:pStyle w:val="ListParagraph"/>
         <w:ind w:left="1440" w:firstLine="120"/>
+        <w:rPr>
+          <w:sz w:val="24"/>
+          <w:szCs w:val="24"/>
+        </w:rPr>
       </w:pPr>
     </w:p>
     <w:p>
       <w:pPr>
         <w:pStyle w:val="ListParagraph"/>
         <w:ind w:left="1440" w:firstLine="120"/>
-      </w:pPr>
-      <w:r>
+        <w:rPr>
+          <w:sz w:val="24"/>
+          <w:szCs w:val="24"/>
+        </w:rPr>
+      </w:pPr>
+      <w:r>
+        <w:rPr>
+          <w:sz w:val="24"/>
+          <w:szCs w:val="24"/>
+        </w:rPr>
         <w:t xml:space="preserve">Now I have one </w:t>
       </w:r>
       <w:proofErr w:type="gramStart"/>
       <w:r>
+        <w:rPr>
+          <w:sz w:val="24"/>
+          <w:szCs w:val="24"/>
+        </w:rPr>
         <w:t>partitions</w:t>
       </w:r>
       <w:proofErr w:type="gramEnd"/>
       <w:r>
+        <w:rPr>
+          <w:sz w:val="24"/>
+          <w:szCs w:val="24"/>
+        </w:rPr>
         <w:t xml:space="preserve"> on the SD card.</w:t>
       </w:r>
     </w:p>
@@ -3863,12 +4726,16 @@
         <w:ind w:left="1440" w:firstLine="120"/>
         <w:rPr>
           <w:b/>
+          <w:sz w:val="24"/>
+          <w:szCs w:val="24"/>
         </w:rPr>
       </w:pPr>
       <w:proofErr w:type="gramStart"/>
       <w:r>
         <w:rPr>
           <w:b/>
+          <w:sz w:val="24"/>
+          <w:szCs w:val="24"/>
         </w:rPr>
         <w:t>cat</w:t>
       </w:r>
@@ -3876,6 +4743,8 @@
       <w:r>
         <w:rPr>
           <w:b/>
+          <w:sz w:val="24"/>
+          <w:szCs w:val="24"/>
         </w:rPr>
         <w:t xml:space="preserve"> /proc/partitions</w:t>
       </w:r>
@@ -3884,13 +4753,25 @@
       <w:pPr>
         <w:pStyle w:val="ListParagraph"/>
         <w:ind w:left="1440" w:firstLine="120"/>
+        <w:rPr>
+          <w:sz w:val="24"/>
+          <w:szCs w:val="24"/>
+        </w:rPr>
       </w:pPr>
       <w:proofErr w:type="gramStart"/>
       <w:r>
+        <w:rPr>
+          <w:sz w:val="24"/>
+          <w:szCs w:val="24"/>
+        </w:rPr>
         <w:t>major</w:t>
       </w:r>
       <w:proofErr w:type="gramEnd"/>
       <w:r>
+        <w:rPr>
+          <w:sz w:val="24"/>
+          <w:szCs w:val="24"/>
+        </w:rPr>
         <w:t xml:space="preserve"> minor  #blocks  name</w:t>
       </w:r>
     </w:p>
@@ -3898,18 +4779,34 @@
       <w:pPr>
         <w:pStyle w:val="ListParagraph"/>
         <w:ind w:left="1440" w:firstLine="120"/>
+        <w:rPr>
+          <w:sz w:val="24"/>
+          <w:szCs w:val="24"/>
+        </w:rPr>
       </w:pPr>
     </w:p>
     <w:p>
       <w:pPr>
         <w:pStyle w:val="ListParagraph"/>
         <w:ind w:left="1440" w:firstLine="120"/>
-      </w:pPr>
-      <w:r>
+        <w:rPr>
+          <w:sz w:val="24"/>
+          <w:szCs w:val="24"/>
+        </w:rPr>
+      </w:pPr>
+      <w:r>
+        <w:rPr>
+          <w:sz w:val="24"/>
+          <w:szCs w:val="24"/>
+        </w:rPr>
         <w:t xml:space="preserve">   8     0   78125000 </w:t>
       </w:r>
       <w:proofErr w:type="spellStart"/>
       <w:r>
+        <w:rPr>
+          <w:sz w:val="24"/>
+          <w:szCs w:val="24"/>
+        </w:rPr>
         <w:t>sda</w:t>
       </w:r>
       <w:proofErr w:type="spellEnd"/>
@@ -3918,8 +4815,16 @@
       <w:pPr>
         <w:pStyle w:val="ListParagraph"/>
         <w:ind w:left="1440" w:firstLine="120"/>
-      </w:pPr>
-      <w:r>
+        <w:rPr>
+          <w:sz w:val="24"/>
+          <w:szCs w:val="24"/>
+        </w:rPr>
+      </w:pPr>
+      <w:r>
+        <w:rPr>
+          <w:sz w:val="24"/>
+          <w:szCs w:val="24"/>
+        </w:rPr>
         <w:t xml:space="preserve">   8     1     104391 sda1</w:t>
       </w:r>
     </w:p>
@@ -3927,8 +4832,16 @@
       <w:pPr>
         <w:pStyle w:val="ListParagraph"/>
         <w:ind w:left="1440" w:firstLine="120"/>
-      </w:pPr>
-      <w:r>
+        <w:rPr>
+          <w:sz w:val="24"/>
+          <w:szCs w:val="24"/>
+        </w:rPr>
+      </w:pPr>
+      <w:r>
+        <w:rPr>
+          <w:sz w:val="24"/>
+          <w:szCs w:val="24"/>
+        </w:rPr>
         <w:t xml:space="preserve">   8     2   78019672 sda2</w:t>
       </w:r>
     </w:p>
@@ -3936,8 +4849,16 @@
       <w:pPr>
         <w:pStyle w:val="ListParagraph"/>
         <w:ind w:left="1440" w:firstLine="120"/>
-      </w:pPr>
-      <w:r>
+        <w:rPr>
+          <w:sz w:val="24"/>
+          <w:szCs w:val="24"/>
+        </w:rPr>
+      </w:pPr>
+      <w:r>
+        <w:rPr>
+          <w:sz w:val="24"/>
+          <w:szCs w:val="24"/>
+        </w:rPr>
         <w:t xml:space="preserve"> 253     0   75956224 dm-0</w:t>
       </w:r>
     </w:p>
@@ -3945,8 +4866,16 @@
       <w:pPr>
         <w:pStyle w:val="ListParagraph"/>
         <w:ind w:left="1440" w:firstLine="120"/>
-      </w:pPr>
-      <w:r>
+        <w:rPr>
+          <w:sz w:val="24"/>
+          <w:szCs w:val="24"/>
+        </w:rPr>
+      </w:pPr>
+      <w:r>
+        <w:rPr>
+          <w:sz w:val="24"/>
+          <w:szCs w:val="24"/>
+        </w:rPr>
         <w:t xml:space="preserve"> 253     1    2031616 dm-1</w:t>
       </w:r>
     </w:p>
@@ -3956,18 +4885,25 @@
         <w:ind w:left="1440" w:firstLine="120"/>
         <w:rPr>
           <w:color w:val="1F497D" w:themeColor="text2"/>
+          <w:sz w:val="24"/>
+          <w:szCs w:val="24"/>
         </w:rPr>
       </w:pPr>
       <w:r>
         <w:rPr>
           <w:color w:val="1F497D" w:themeColor="text2"/>
-        </w:rPr>
+          <w:sz w:val="24"/>
+          <w:szCs w:val="24"/>
+        </w:rPr>
+        <w:lastRenderedPageBreak/>
         <w:t xml:space="preserve">   8    16    3872256 </w:t>
       </w:r>
       <w:proofErr w:type="spellStart"/>
       <w:r>
         <w:rPr>
           <w:color w:val="1F497D" w:themeColor="text2"/>
+          <w:sz w:val="24"/>
+          <w:szCs w:val="24"/>
         </w:rPr>
         <w:t>sdb</w:t>
       </w:r>
@@ -3979,11 +4915,15 @@
         <w:ind w:left="1440" w:firstLine="120"/>
         <w:rPr>
           <w:color w:val="1F497D" w:themeColor="text2"/>
+          <w:sz w:val="24"/>
+          <w:szCs w:val="24"/>
         </w:rPr>
       </w:pPr>
       <w:r>
         <w:rPr>
           <w:color w:val="1F497D" w:themeColor="text2"/>
+          <w:sz w:val="24"/>
+          <w:szCs w:val="24"/>
         </w:rPr>
         <w:t xml:space="preserve">   8    17    2904576 sdb1</w:t>
       </w:r>
@@ -3996,16 +4936,32 @@
           <w:numId w:val="9"/>
         </w:numPr>
         <w:ind w:left="1134" w:firstLine="0"/>
-      </w:pPr>
-      <w:r>
+        <w:rPr>
+          <w:sz w:val="24"/>
+          <w:szCs w:val="24"/>
+        </w:rPr>
+      </w:pPr>
+      <w:r>
+        <w:rPr>
+          <w:sz w:val="24"/>
+          <w:szCs w:val="24"/>
+        </w:rPr>
         <w:t xml:space="preserve">Using </w:t>
       </w:r>
       <w:proofErr w:type="spellStart"/>
       <w:r>
+        <w:rPr>
+          <w:sz w:val="24"/>
+          <w:szCs w:val="24"/>
+        </w:rPr>
         <w:t>mkfs.vfat</w:t>
       </w:r>
       <w:proofErr w:type="spellEnd"/>
       <w:r>
+        <w:rPr>
+          <w:sz w:val="24"/>
+          <w:szCs w:val="24"/>
+        </w:rPr>
         <w:t xml:space="preserve"> to format the partition</w:t>
       </w:r>
     </w:p>
@@ -4015,6 +4971,8 @@
         <w:ind w:left="1440" w:firstLine="120"/>
         <w:rPr>
           <w:b/>
+          <w:sz w:val="24"/>
+          <w:szCs w:val="24"/>
         </w:rPr>
       </w:pPr>
       <w:proofErr w:type="spellStart"/>
@@ -4022,6 +4980,8 @@
       <w:r>
         <w:rPr>
           <w:b/>
+          <w:sz w:val="24"/>
+          <w:szCs w:val="24"/>
         </w:rPr>
         <w:t>sudo</w:t>
       </w:r>
@@ -4030,6 +4990,8 @@
       <w:r>
         <w:rPr>
           <w:b/>
+          <w:sz w:val="24"/>
+          <w:szCs w:val="24"/>
         </w:rPr>
         <w:t xml:space="preserve"> </w:t>
       </w:r>
@@ -4037,6 +4999,8 @@
       <w:r>
         <w:rPr>
           <w:b/>
+          <w:sz w:val="24"/>
+          <w:szCs w:val="24"/>
         </w:rPr>
         <w:t>mkfs.vfat</w:t>
       </w:r>
@@ -4044,6 +5008,8 @@
       <w:r>
         <w:rPr>
           <w:b/>
+          <w:sz w:val="24"/>
+          <w:szCs w:val="24"/>
         </w:rPr>
         <w:t xml:space="preserve"> /dev/sdb1</w:t>
       </w:r>
@@ -4056,9 +5022,16 @@
           <w:numId w:val="9"/>
         </w:numPr>
         <w:ind w:left="1440" w:hanging="306"/>
-      </w:pPr>
-      <w:r>
-        <w:lastRenderedPageBreak/>
+        <w:rPr>
+          <w:sz w:val="24"/>
+          <w:szCs w:val="24"/>
+        </w:rPr>
+      </w:pPr>
+      <w:r>
+        <w:rPr>
+          <w:sz w:val="24"/>
+          <w:szCs w:val="24"/>
+        </w:rPr>
         <w:t>Copy two video clips to the SD card.</w:t>
       </w:r>
       <w:r>
@@ -4066,16 +5039,10 @@
           <w:b/>
           <w:i/>
           <w:color w:val="00B050"/>
-        </w:rPr>
-        <w:t xml:space="preserve"> Note that the filename should be less than 8 characters with “.264” extension. The video should be RAW h264 encoded files with no any container.</w:t>
-      </w:r>
-      <w:r>
-        <w:rPr>
-          <w:b/>
-          <w:i/>
-          <w:color w:val="00B050"/>
-        </w:rPr>
-        <w:t xml:space="preserve"> The program will find the first two valid 264 files for playing.</w:t>
+          <w:sz w:val="24"/>
+          <w:szCs w:val="24"/>
+        </w:rPr>
+        <w:t xml:space="preserve"> Note that the filename should be less than 8 characters with “.264” extension. The video should be RAW h264 encoded files with no any container. The program will find the first two valid 264 files for playing.</w:t>
       </w:r>
     </w:p>
     <w:p>
@@ -4086,8 +5053,16 @@
           <w:numId w:val="9"/>
         </w:numPr>
         <w:ind w:left="1440" w:hanging="306"/>
-      </w:pPr>
-      <w:r>
+        <w:rPr>
+          <w:sz w:val="24"/>
+          <w:szCs w:val="24"/>
+        </w:rPr>
+      </w:pPr>
+      <w:r>
+        <w:rPr>
+          <w:sz w:val="24"/>
+          <w:szCs w:val="24"/>
+        </w:rPr>
         <w:t>Burn the image to the SD card.</w:t>
       </w:r>
     </w:p>
@@ -4097,6 +5072,8 @@
         <w:ind w:left="1440" w:firstLine="120"/>
         <w:rPr>
           <w:b/>
+          <w:sz w:val="24"/>
+          <w:szCs w:val="24"/>
         </w:rPr>
       </w:pPr>
       <w:proofErr w:type="spellStart"/>
@@ -4104,6 +5081,8 @@
       <w:r>
         <w:rPr>
           <w:b/>
+          <w:sz w:val="24"/>
+          <w:szCs w:val="24"/>
         </w:rPr>
         <w:t>sudo</w:t>
       </w:r>
@@ -4112,6 +5091,8 @@
       <w:r>
         <w:rPr>
           <w:b/>
+          <w:sz w:val="24"/>
+          <w:szCs w:val="24"/>
         </w:rPr>
         <w:t xml:space="preserve"> dd if=output/mx61/</w:t>
       </w:r>
@@ -4119,6 +5100,8 @@
       <w:r>
         <w:rPr>
           <w:b/>
+          <w:sz w:val="24"/>
+          <w:szCs w:val="24"/>
         </w:rPr>
         <w:t>evb</w:t>
       </w:r>
@@ -4126,6 +5109,8 @@
       <w:r>
         <w:rPr>
           <w:b/>
+          <w:sz w:val="24"/>
+          <w:szCs w:val="24"/>
         </w:rPr>
         <w:t>/bin/mx61evb-vdec-sdk.bin of=/dev/</w:t>
       </w:r>
@@ -4133,6 +5118,8 @@
       <w:r>
         <w:rPr>
           <w:b/>
+          <w:sz w:val="24"/>
+          <w:szCs w:val="24"/>
         </w:rPr>
         <w:t>sdb</w:t>
       </w:r>
@@ -4140,6 +5127,8 @@
       <w:r>
         <w:rPr>
           <w:b/>
+          <w:sz w:val="24"/>
+          <w:szCs w:val="24"/>
         </w:rPr>
         <w:t xml:space="preserve"> seek=2 skip=2 &amp; sync</w:t>
       </w:r>
@@ -4152,6 +5141,8 @@
           <w:b/>
           <w:i/>
           <w:color w:val="00B050"/>
+          <w:sz w:val="24"/>
+          <w:szCs w:val="24"/>
         </w:rPr>
       </w:pPr>
       <w:r>
@@ -4159,6 +5150,8 @@
           <w:b/>
           <w:i/>
           <w:color w:val="00B050"/>
+          <w:sz w:val="24"/>
+          <w:szCs w:val="24"/>
         </w:rPr>
         <w:t>NOTE that seek=2 skip=2 is mandatory, without them the MBR of the file system would be overwritten!!</w:t>
       </w:r>
@@ -4170,8 +5163,16 @@
           <w:ilvl w:val="0"/>
           <w:numId w:val="8"/>
         </w:numPr>
-      </w:pPr>
-      <w:r>
+        <w:rPr>
+          <w:sz w:val="24"/>
+          <w:szCs w:val="24"/>
+        </w:rPr>
+      </w:pPr>
+      <w:r>
+        <w:rPr>
+          <w:sz w:val="24"/>
+          <w:szCs w:val="24"/>
+        </w:rPr>
         <w:t>put the SD card into SLOT4</w:t>
       </w:r>
     </w:p>
@@ -4182,8 +5183,16 @@
           <w:ilvl w:val="0"/>
           <w:numId w:val="8"/>
         </w:numPr>
-      </w:pPr>
-      <w:r>
+        <w:rPr>
+          <w:sz w:val="24"/>
+          <w:szCs w:val="24"/>
+        </w:rPr>
+      </w:pPr>
+      <w:r>
+        <w:rPr>
+          <w:sz w:val="24"/>
+          <w:szCs w:val="24"/>
+        </w:rPr>
         <w:t>set the boot switch to boot from SD4</w:t>
       </w:r>
     </w:p>
@@ -4194,8 +5203,16 @@
           <w:ilvl w:val="0"/>
           <w:numId w:val="8"/>
         </w:numPr>
-      </w:pPr>
-      <w:r>
+        <w:rPr>
+          <w:sz w:val="24"/>
+          <w:szCs w:val="24"/>
+        </w:rPr>
+      </w:pPr>
+      <w:r>
+        <w:rPr>
+          <w:sz w:val="24"/>
+          <w:szCs w:val="24"/>
+        </w:rPr>
         <w:t>plug the Hannstar LVDS panel into LVDS0 connector</w:t>
       </w:r>
     </w:p>
@@ -4206,8 +5223,16 @@
           <w:ilvl w:val="0"/>
           <w:numId w:val="8"/>
         </w:numPr>
-      </w:pPr>
-      <w:r>
+        <w:rPr>
+          <w:sz w:val="24"/>
+          <w:szCs w:val="24"/>
+        </w:rPr>
+      </w:pPr>
+      <w:r>
+        <w:rPr>
+          <w:sz w:val="24"/>
+          <w:szCs w:val="24"/>
+        </w:rPr>
         <w:t>plug the HDMI cable to J5 for the secondary display</w:t>
       </w:r>
     </w:p>
@@ -4218,13 +5243,25 @@
           <w:ilvl w:val="0"/>
           <w:numId w:val="8"/>
         </w:numPr>
+        <w:rPr>
+          <w:sz w:val="24"/>
+          <w:szCs w:val="24"/>
+        </w:rPr>
       </w:pPr>
       <w:proofErr w:type="gramStart"/>
       <w:r>
+        <w:rPr>
+          <w:sz w:val="24"/>
+          <w:szCs w:val="24"/>
+        </w:rPr>
         <w:t>connect</w:t>
       </w:r>
       <w:proofErr w:type="gramEnd"/>
       <w:r>
+        <w:rPr>
+          <w:sz w:val="24"/>
+          <w:szCs w:val="24"/>
+        </w:rPr>
         <w:t xml:space="preserve"> the serial cable and 5V power supply, power on the board.</w:t>
       </w:r>
     </w:p>
@@ -4234,6 +5271,10 @@
         <w:widowControl w:val="0"/>
         <w:spacing w:line="240" w:lineRule="exact"/>
         <w:ind w:left="0" w:firstLine="0"/>
+        <w:rPr>
+          <w:sz w:val="24"/>
+          <w:szCs w:val="24"/>
+        </w:rPr>
       </w:pPr>
     </w:p>
     <w:sectPr>
@@ -7077,7 +8118,7 @@
 </file>
 
 <file path=customXml/itemProps1.xml><?xml version="1.0" encoding="utf-8"?>
-<ds:datastoreItem xmlns:ds="http://schemas.openxmlformats.org/officeDocument/2006/customXml" ds:itemID="{4EF57F20-EA9B-4DDD-8B9C-5A1C63D9FE3E}">
+<ds:datastoreItem xmlns:ds="http://schemas.openxmlformats.org/officeDocument/2006/customXml" ds:itemID="{3011303E-6804-4007-9EAC-D99DB1F5B154}">
   <ds:schemaRefs>
     <ds:schemaRef ds:uri="http://schemas.openxmlformats.org/officeDocument/2006/bibliography"/>
   </ds:schemaRefs>

</xml_diff>

<commit_message>
Update linux command to write image to SD card.
Signed-off-by: Chris Williamson <chris.williamson@freescale.com>
</commit_message>
<xml_diff>
--- a/src/sdk/vpu/doc/vpu_firmware_guide.docx
+++ b/src/sdk/vpu/doc/vpu_firmware_guide.docx
@@ -83,9 +83,6 @@
         <w:pStyle w:val="ListIntro"/>
       </w:pPr>
       <w:r>
-        <w:rPr>
-          <w:lang w:eastAsia="zh-CN"/>
-        </w:rPr>
         <w:drawing>
           <wp:inline distT="0" distB="0" distL="0" distR="0">
             <wp:extent cx="6400800" cy="4305300"/>
@@ -699,9 +696,6 @@
         <w:jc w:val="center"/>
       </w:pPr>
       <w:r>
-        <w:rPr>
-          <w:lang w:eastAsia="zh-CN"/>
-        </w:rPr>
         <w:drawing>
           <wp:inline distT="0" distB="0" distL="0" distR="0">
             <wp:extent cx="2905125" cy="2695575"/>
@@ -916,7 +910,6 @@
           <w:rFonts w:ascii="Times" w:hAnsi="Times"/>
           <w:b w:val="0"/>
           <w:sz w:val="24"/>
-          <w:lang w:eastAsia="zh-CN"/>
         </w:rPr>
         <w:drawing>
           <wp:inline distT="0" distB="0" distL="0" distR="0">
@@ -1049,7 +1042,6 @@
           <w:rFonts w:ascii="Times" w:hAnsi="Times"/>
           <w:b w:val="0"/>
           <w:sz w:val="24"/>
-          <w:lang w:eastAsia="zh-CN"/>
         </w:rPr>
         <w:drawing>
           <wp:inline distT="0" distB="0" distL="0" distR="0">
@@ -1216,7 +1208,7 @@
           <v:shape id="_x0000_i1025" type="#_x0000_t75" style="width:487.5pt;height:237pt" o:ole="">
             <v:imagedata r:id="rId10" o:title=""/>
           </v:shape>
-          <o:OLEObject Type="Embed" ProgID="Visio.Drawing.11" ShapeID="_x0000_i1025" DrawAspect="Content" ObjectID="_1389789196" r:id="rId11"/>
+          <o:OLEObject Type="Embed" ProgID="Visio.Drawing.11" ShapeID="_x0000_i1025" DrawAspect="Content" ObjectID="_1392453561" r:id="rId11"/>
         </w:object>
       </w:r>
     </w:p>
@@ -2660,7 +2652,7 @@
                 <w:noProof w:val="0"/>
                 <w:szCs w:val="18"/>
               </w:rPr>
-              <w:t>./src/</w:t>
+              <w:t>./</w:t>
             </w:r>
             <w:proofErr w:type="spellStart"/>
             <w:r>
@@ -2669,6 +2661,24 @@
                 <w:noProof w:val="0"/>
                 <w:szCs w:val="18"/>
               </w:rPr>
+              <w:t>src</w:t>
+            </w:r>
+            <w:proofErr w:type="spellEnd"/>
+            <w:r>
+              <w:rPr>
+                <w:rFonts w:ascii="Courier" w:hAnsi="Courier" w:cs="Courier"/>
+                <w:noProof w:val="0"/>
+                <w:szCs w:val="18"/>
+              </w:rPr>
+              <w:t>/</w:t>
+            </w:r>
+            <w:proofErr w:type="spellStart"/>
+            <w:r>
+              <w:rPr>
+                <w:rFonts w:ascii="Courier" w:hAnsi="Courier" w:cs="Courier"/>
+                <w:noProof w:val="0"/>
+                <w:szCs w:val="18"/>
+              </w:rPr>
               <w:t>sdk</w:t>
             </w:r>
             <w:proofErr w:type="spellEnd"/>
@@ -2680,6 +2690,7 @@
               </w:rPr>
               <w:t>/</w:t>
             </w:r>
+            <w:proofErr w:type="spellStart"/>
             <w:r>
               <w:rPr>
                 <w:rFonts w:ascii="Courier" w:hAnsi="Courier" w:cs="Courier"/>
@@ -2688,6 +2699,7 @@
               </w:rPr>
               <w:t>vpu</w:t>
             </w:r>
+            <w:proofErr w:type="spellEnd"/>
             <w:r>
               <w:rPr>
                 <w:rFonts w:ascii="Courier" w:hAnsi="Courier" w:cs="Courier"/>
@@ -2740,7 +2752,7 @@
                 <w:noProof w:val="0"/>
                 <w:szCs w:val="18"/>
               </w:rPr>
-              <w:t>./src/</w:t>
+              <w:t>./</w:t>
             </w:r>
             <w:proofErr w:type="spellStart"/>
             <w:r>
@@ -2749,6 +2761,24 @@
                 <w:noProof w:val="0"/>
                 <w:szCs w:val="18"/>
               </w:rPr>
+              <w:t>src</w:t>
+            </w:r>
+            <w:proofErr w:type="spellEnd"/>
+            <w:r>
+              <w:rPr>
+                <w:rFonts w:ascii="Courier" w:hAnsi="Courier" w:cs="Courier"/>
+                <w:noProof w:val="0"/>
+                <w:szCs w:val="18"/>
+              </w:rPr>
+              <w:t>/</w:t>
+            </w:r>
+            <w:proofErr w:type="spellStart"/>
+            <w:r>
+              <w:rPr>
+                <w:rFonts w:ascii="Courier" w:hAnsi="Courier" w:cs="Courier"/>
+                <w:noProof w:val="0"/>
+                <w:szCs w:val="18"/>
+              </w:rPr>
               <w:t>sdk</w:t>
             </w:r>
             <w:proofErr w:type="spellEnd"/>
@@ -2760,6 +2790,7 @@
               </w:rPr>
               <w:t>/</w:t>
             </w:r>
+            <w:proofErr w:type="spellStart"/>
             <w:r>
               <w:rPr>
                 <w:rFonts w:ascii="Courier" w:hAnsi="Courier" w:cs="Courier"/>
@@ -2768,6 +2799,7 @@
               </w:rPr>
               <w:t>vpu</w:t>
             </w:r>
+            <w:proofErr w:type="spellEnd"/>
             <w:r>
               <w:rPr>
                 <w:rFonts w:ascii="Courier" w:hAnsi="Courier" w:cs="Courier"/>
@@ -2820,7 +2852,7 @@
                 <w:noProof w:val="0"/>
                 <w:szCs w:val="18"/>
               </w:rPr>
-              <w:t>./src/</w:t>
+              <w:t>./</w:t>
             </w:r>
             <w:proofErr w:type="spellStart"/>
             <w:r>
@@ -2829,6 +2861,24 @@
                 <w:noProof w:val="0"/>
                 <w:szCs w:val="18"/>
               </w:rPr>
+              <w:t>src</w:t>
+            </w:r>
+            <w:proofErr w:type="spellEnd"/>
+            <w:r>
+              <w:rPr>
+                <w:rFonts w:ascii="Courier" w:hAnsi="Courier" w:cs="Courier"/>
+                <w:noProof w:val="0"/>
+                <w:szCs w:val="18"/>
+              </w:rPr>
+              <w:t>/</w:t>
+            </w:r>
+            <w:proofErr w:type="spellStart"/>
+            <w:r>
+              <w:rPr>
+                <w:rFonts w:ascii="Courier" w:hAnsi="Courier" w:cs="Courier"/>
+                <w:noProof w:val="0"/>
+                <w:szCs w:val="18"/>
+              </w:rPr>
               <w:t>sdk</w:t>
             </w:r>
             <w:proofErr w:type="spellEnd"/>
@@ -2840,6 +2890,7 @@
               </w:rPr>
               <w:t>/</w:t>
             </w:r>
+            <w:proofErr w:type="spellStart"/>
             <w:r>
               <w:rPr>
                 <w:rFonts w:ascii="Courier" w:hAnsi="Courier" w:cs="Courier"/>
@@ -2848,6 +2899,7 @@
               </w:rPr>
               <w:t>vpu</w:t>
             </w:r>
+            <w:proofErr w:type="spellEnd"/>
             <w:r>
               <w:rPr>
                 <w:rFonts w:ascii="Courier" w:hAnsi="Courier" w:cs="Courier"/>
@@ -2900,7 +2952,7 @@
                 <w:noProof w:val="0"/>
                 <w:szCs w:val="18"/>
               </w:rPr>
-              <w:t>./src/</w:t>
+              <w:t>./</w:t>
             </w:r>
             <w:proofErr w:type="spellStart"/>
             <w:r>
@@ -2909,6 +2961,24 @@
                 <w:noProof w:val="0"/>
                 <w:szCs w:val="18"/>
               </w:rPr>
+              <w:t>src</w:t>
+            </w:r>
+            <w:proofErr w:type="spellEnd"/>
+            <w:r>
+              <w:rPr>
+                <w:rFonts w:ascii="Courier" w:hAnsi="Courier" w:cs="Courier"/>
+                <w:noProof w:val="0"/>
+                <w:szCs w:val="18"/>
+              </w:rPr>
+              <w:t>/</w:t>
+            </w:r>
+            <w:proofErr w:type="spellStart"/>
+            <w:r>
+              <w:rPr>
+                <w:rFonts w:ascii="Courier" w:hAnsi="Courier" w:cs="Courier"/>
+                <w:noProof w:val="0"/>
+                <w:szCs w:val="18"/>
+              </w:rPr>
               <w:t>sdk</w:t>
             </w:r>
             <w:proofErr w:type="spellEnd"/>
@@ -2920,6 +2990,7 @@
               </w:rPr>
               <w:t>/</w:t>
             </w:r>
+            <w:proofErr w:type="spellStart"/>
             <w:r>
               <w:rPr>
                 <w:rFonts w:ascii="Courier" w:hAnsi="Courier" w:cs="Courier"/>
@@ -2928,6 +2999,7 @@
               </w:rPr>
               <w:t>vpu</w:t>
             </w:r>
+            <w:proofErr w:type="spellEnd"/>
             <w:r>
               <w:rPr>
                 <w:rFonts w:ascii="Courier" w:hAnsi="Courier" w:cs="Courier"/>
@@ -3003,7 +3075,7 @@
                 <w:noProof w:val="0"/>
                 <w:szCs w:val="18"/>
               </w:rPr>
-              <w:t>./src/</w:t>
+              <w:t>./</w:t>
             </w:r>
             <w:proofErr w:type="spellStart"/>
             <w:r>
@@ -3012,6 +3084,24 @@
                 <w:noProof w:val="0"/>
                 <w:szCs w:val="18"/>
               </w:rPr>
+              <w:t>src</w:t>
+            </w:r>
+            <w:proofErr w:type="spellEnd"/>
+            <w:r>
+              <w:rPr>
+                <w:rFonts w:ascii="Courier" w:hAnsi="Courier" w:cs="Courier"/>
+                <w:noProof w:val="0"/>
+                <w:szCs w:val="18"/>
+              </w:rPr>
+              <w:t>/</w:t>
+            </w:r>
+            <w:proofErr w:type="spellStart"/>
+            <w:r>
+              <w:rPr>
+                <w:rFonts w:ascii="Courier" w:hAnsi="Courier" w:cs="Courier"/>
+                <w:noProof w:val="0"/>
+                <w:szCs w:val="18"/>
+              </w:rPr>
               <w:t>sdk</w:t>
             </w:r>
             <w:proofErr w:type="spellEnd"/>
@@ -3023,6 +3113,7 @@
               </w:rPr>
               <w:t>/</w:t>
             </w:r>
+            <w:proofErr w:type="spellStart"/>
             <w:r>
               <w:rPr>
                 <w:rFonts w:ascii="Courier" w:hAnsi="Courier" w:cs="Courier"/>
@@ -3031,6 +3122,7 @@
               </w:rPr>
               <w:t>vpu</w:t>
             </w:r>
+            <w:proofErr w:type="spellEnd"/>
             <w:r>
               <w:rPr>
                 <w:rFonts w:ascii="Courier" w:hAnsi="Courier" w:cs="Courier"/>
@@ -3079,7 +3171,7 @@
                 <w:noProof w:val="0"/>
                 <w:szCs w:val="18"/>
               </w:rPr>
-              <w:t>./src/</w:t>
+              <w:t>./</w:t>
             </w:r>
             <w:proofErr w:type="spellStart"/>
             <w:r>
@@ -3088,6 +3180,24 @@
                 <w:noProof w:val="0"/>
                 <w:szCs w:val="18"/>
               </w:rPr>
+              <w:t>src</w:t>
+            </w:r>
+            <w:proofErr w:type="spellEnd"/>
+            <w:r>
+              <w:rPr>
+                <w:rFonts w:ascii="Courier" w:hAnsi="Courier" w:cs="Courier"/>
+                <w:noProof w:val="0"/>
+                <w:szCs w:val="18"/>
+              </w:rPr>
+              <w:t>/</w:t>
+            </w:r>
+            <w:proofErr w:type="spellStart"/>
+            <w:r>
+              <w:rPr>
+                <w:rFonts w:ascii="Courier" w:hAnsi="Courier" w:cs="Courier"/>
+                <w:noProof w:val="0"/>
+                <w:szCs w:val="18"/>
+              </w:rPr>
               <w:t>sdk</w:t>
             </w:r>
             <w:proofErr w:type="spellEnd"/>
@@ -3099,6 +3209,7 @@
               </w:rPr>
               <w:t>/</w:t>
             </w:r>
+            <w:proofErr w:type="spellStart"/>
             <w:r>
               <w:rPr>
                 <w:rFonts w:ascii="Courier" w:hAnsi="Courier" w:cs="Courier"/>
@@ -3107,6 +3218,7 @@
               </w:rPr>
               <w:t>vpu</w:t>
             </w:r>
+            <w:proofErr w:type="spellEnd"/>
             <w:r>
               <w:rPr>
                 <w:rFonts w:ascii="Courier" w:hAnsi="Courier" w:cs="Courier"/>
@@ -3157,7 +3269,7 @@
                 <w:noProof w:val="0"/>
                 <w:szCs w:val="18"/>
               </w:rPr>
-              <w:t>./src/</w:t>
+              <w:t>./</w:t>
             </w:r>
             <w:proofErr w:type="spellStart"/>
             <w:r>
@@ -3166,6 +3278,24 @@
                 <w:noProof w:val="0"/>
                 <w:szCs w:val="18"/>
               </w:rPr>
+              <w:t>src</w:t>
+            </w:r>
+            <w:proofErr w:type="spellEnd"/>
+            <w:r>
+              <w:rPr>
+                <w:rFonts w:ascii="Courier" w:hAnsi="Courier" w:cs="Courier"/>
+                <w:noProof w:val="0"/>
+                <w:szCs w:val="18"/>
+              </w:rPr>
+              <w:t>/</w:t>
+            </w:r>
+            <w:proofErr w:type="spellStart"/>
+            <w:r>
+              <w:rPr>
+                <w:rFonts w:ascii="Courier" w:hAnsi="Courier" w:cs="Courier"/>
+                <w:noProof w:val="0"/>
+                <w:szCs w:val="18"/>
+              </w:rPr>
               <w:t>sdk</w:t>
             </w:r>
             <w:proofErr w:type="spellEnd"/>
@@ -3177,6 +3307,7 @@
               </w:rPr>
               <w:t>/</w:t>
             </w:r>
+            <w:proofErr w:type="spellStart"/>
             <w:r>
               <w:rPr>
                 <w:rFonts w:ascii="Courier" w:hAnsi="Courier" w:cs="Courier"/>
@@ -3185,6 +3316,7 @@
               </w:rPr>
               <w:t>vpu</w:t>
             </w:r>
+            <w:proofErr w:type="spellEnd"/>
             <w:r>
               <w:rPr>
                 <w:rFonts w:ascii="Courier" w:hAnsi="Courier" w:cs="Courier"/>
@@ -3235,7 +3367,7 @@
                 <w:noProof w:val="0"/>
                 <w:szCs w:val="18"/>
               </w:rPr>
-              <w:t>./src/</w:t>
+              <w:t>./</w:t>
             </w:r>
             <w:proofErr w:type="spellStart"/>
             <w:r>
@@ -3244,6 +3376,24 @@
                 <w:noProof w:val="0"/>
                 <w:szCs w:val="18"/>
               </w:rPr>
+              <w:t>src</w:t>
+            </w:r>
+            <w:proofErr w:type="spellEnd"/>
+            <w:r>
+              <w:rPr>
+                <w:rFonts w:ascii="Courier" w:hAnsi="Courier" w:cs="Courier"/>
+                <w:noProof w:val="0"/>
+                <w:szCs w:val="18"/>
+              </w:rPr>
+              <w:t>/</w:t>
+            </w:r>
+            <w:proofErr w:type="spellStart"/>
+            <w:r>
+              <w:rPr>
+                <w:rFonts w:ascii="Courier" w:hAnsi="Courier" w:cs="Courier"/>
+                <w:noProof w:val="0"/>
+                <w:szCs w:val="18"/>
+              </w:rPr>
               <w:t>sdk</w:t>
             </w:r>
             <w:proofErr w:type="spellEnd"/>
@@ -3255,6 +3405,7 @@
               </w:rPr>
               <w:t>/</w:t>
             </w:r>
+            <w:proofErr w:type="spellStart"/>
             <w:r>
               <w:rPr>
                 <w:rFonts w:ascii="Courier" w:hAnsi="Courier" w:cs="Courier"/>
@@ -3263,6 +3414,7 @@
               </w:rPr>
               <w:t>vpu</w:t>
             </w:r>
+            <w:proofErr w:type="spellEnd"/>
             <w:r>
               <w:rPr>
                 <w:rFonts w:ascii="Courier" w:hAnsi="Courier" w:cs="Courier"/>
@@ -3313,7 +3465,7 @@
                 <w:noProof w:val="0"/>
                 <w:szCs w:val="18"/>
               </w:rPr>
-              <w:t>./src/</w:t>
+              <w:t>./</w:t>
             </w:r>
             <w:proofErr w:type="spellStart"/>
             <w:r>
@@ -3322,6 +3474,24 @@
                 <w:noProof w:val="0"/>
                 <w:szCs w:val="18"/>
               </w:rPr>
+              <w:t>src</w:t>
+            </w:r>
+            <w:proofErr w:type="spellEnd"/>
+            <w:r>
+              <w:rPr>
+                <w:rFonts w:ascii="Courier" w:hAnsi="Courier" w:cs="Courier"/>
+                <w:noProof w:val="0"/>
+                <w:szCs w:val="18"/>
+              </w:rPr>
+              <w:t>/</w:t>
+            </w:r>
+            <w:proofErr w:type="spellStart"/>
+            <w:r>
+              <w:rPr>
+                <w:rFonts w:ascii="Courier" w:hAnsi="Courier" w:cs="Courier"/>
+                <w:noProof w:val="0"/>
+                <w:szCs w:val="18"/>
+              </w:rPr>
               <w:t>sdk</w:t>
             </w:r>
             <w:proofErr w:type="spellEnd"/>
@@ -3333,6 +3503,7 @@
               </w:rPr>
               <w:t>/</w:t>
             </w:r>
+            <w:proofErr w:type="spellStart"/>
             <w:r>
               <w:rPr>
                 <w:rFonts w:ascii="Courier" w:hAnsi="Courier" w:cs="Courier"/>
@@ -3341,6 +3512,7 @@
               </w:rPr>
               <w:t>vpu</w:t>
             </w:r>
+            <w:proofErr w:type="spellEnd"/>
             <w:r>
               <w:rPr>
                 <w:rFonts w:ascii="Courier" w:hAnsi="Courier" w:cs="Courier"/>
@@ -3391,7 +3563,7 @@
                 <w:noProof w:val="0"/>
                 <w:szCs w:val="18"/>
               </w:rPr>
-              <w:t>./src/</w:t>
+              <w:t>./</w:t>
             </w:r>
             <w:proofErr w:type="spellStart"/>
             <w:r>
@@ -3400,6 +3572,24 @@
                 <w:noProof w:val="0"/>
                 <w:szCs w:val="18"/>
               </w:rPr>
+              <w:t>src</w:t>
+            </w:r>
+            <w:proofErr w:type="spellEnd"/>
+            <w:r>
+              <w:rPr>
+                <w:rFonts w:ascii="Courier" w:hAnsi="Courier" w:cs="Courier"/>
+                <w:noProof w:val="0"/>
+                <w:szCs w:val="18"/>
+              </w:rPr>
+              <w:t>/</w:t>
+            </w:r>
+            <w:proofErr w:type="spellStart"/>
+            <w:r>
+              <w:rPr>
+                <w:rFonts w:ascii="Courier" w:hAnsi="Courier" w:cs="Courier"/>
+                <w:noProof w:val="0"/>
+                <w:szCs w:val="18"/>
+              </w:rPr>
               <w:t>sdk</w:t>
             </w:r>
             <w:proofErr w:type="spellEnd"/>
@@ -3411,6 +3601,7 @@
               </w:rPr>
               <w:t>/</w:t>
             </w:r>
+            <w:proofErr w:type="spellStart"/>
             <w:r>
               <w:rPr>
                 <w:rFonts w:ascii="Courier" w:hAnsi="Courier" w:cs="Courier"/>
@@ -3419,6 +3610,7 @@
               </w:rPr>
               <w:t>vpu</w:t>
             </w:r>
+            <w:proofErr w:type="spellEnd"/>
             <w:r>
               <w:rPr>
                 <w:rFonts w:ascii="Courier" w:hAnsi="Courier" w:cs="Courier"/>
@@ -3469,7 +3661,7 @@
                 <w:noProof w:val="0"/>
                 <w:szCs w:val="18"/>
               </w:rPr>
-              <w:t>./src/</w:t>
+              <w:t>./</w:t>
             </w:r>
             <w:proofErr w:type="spellStart"/>
             <w:r>
@@ -3478,6 +3670,24 @@
                 <w:noProof w:val="0"/>
                 <w:szCs w:val="18"/>
               </w:rPr>
+              <w:t>src</w:t>
+            </w:r>
+            <w:proofErr w:type="spellEnd"/>
+            <w:r>
+              <w:rPr>
+                <w:rFonts w:ascii="Courier" w:hAnsi="Courier" w:cs="Courier"/>
+                <w:noProof w:val="0"/>
+                <w:szCs w:val="18"/>
+              </w:rPr>
+              <w:t>/</w:t>
+            </w:r>
+            <w:proofErr w:type="spellStart"/>
+            <w:r>
+              <w:rPr>
+                <w:rFonts w:ascii="Courier" w:hAnsi="Courier" w:cs="Courier"/>
+                <w:noProof w:val="0"/>
+                <w:szCs w:val="18"/>
+              </w:rPr>
               <w:t>sdk</w:t>
             </w:r>
             <w:proofErr w:type="spellEnd"/>
@@ -3489,6 +3699,7 @@
               </w:rPr>
               <w:t>/</w:t>
             </w:r>
+            <w:proofErr w:type="spellStart"/>
             <w:r>
               <w:rPr>
                 <w:rFonts w:ascii="Courier" w:hAnsi="Courier" w:cs="Courier"/>
@@ -3497,6 +3708,7 @@
               </w:rPr>
               <w:t>vpu</w:t>
             </w:r>
+            <w:proofErr w:type="spellEnd"/>
             <w:r>
               <w:rPr>
                 <w:rFonts w:ascii="Courier" w:hAnsi="Courier" w:cs="Courier"/>
@@ -3573,7 +3785,7 @@
                 <w:noProof w:val="0"/>
                 <w:szCs w:val="18"/>
               </w:rPr>
-              <w:t>./src/</w:t>
+              <w:t>./</w:t>
             </w:r>
             <w:proofErr w:type="spellStart"/>
             <w:r>
@@ -3582,6 +3794,24 @@
                 <w:noProof w:val="0"/>
                 <w:szCs w:val="18"/>
               </w:rPr>
+              <w:t>src</w:t>
+            </w:r>
+            <w:proofErr w:type="spellEnd"/>
+            <w:r>
+              <w:rPr>
+                <w:rFonts w:ascii="Courier" w:hAnsi="Courier" w:cs="Courier"/>
+                <w:noProof w:val="0"/>
+                <w:szCs w:val="18"/>
+              </w:rPr>
+              <w:t>/</w:t>
+            </w:r>
+            <w:proofErr w:type="spellStart"/>
+            <w:r>
+              <w:rPr>
+                <w:rFonts w:ascii="Courier" w:hAnsi="Courier" w:cs="Courier"/>
+                <w:noProof w:val="0"/>
+                <w:szCs w:val="18"/>
+              </w:rPr>
               <w:t>sdk</w:t>
             </w:r>
             <w:proofErr w:type="spellEnd"/>
@@ -3593,6 +3823,7 @@
               </w:rPr>
               <w:t>/</w:t>
             </w:r>
+            <w:proofErr w:type="spellStart"/>
             <w:r>
               <w:rPr>
                 <w:rFonts w:ascii="Courier" w:hAnsi="Courier" w:cs="Courier"/>
@@ -3601,6 +3832,7 @@
               </w:rPr>
               <w:t>vpu</w:t>
             </w:r>
+            <w:proofErr w:type="spellEnd"/>
             <w:r>
               <w:rPr>
                 <w:rFonts w:ascii="Courier" w:hAnsi="Courier" w:cs="Courier"/>
@@ -3643,7 +3875,7 @@
                 <w:noProof w:val="0"/>
                 <w:szCs w:val="18"/>
               </w:rPr>
-              <w:t>./src/</w:t>
+              <w:t>./</w:t>
             </w:r>
             <w:proofErr w:type="spellStart"/>
             <w:r>
@@ -3652,6 +3884,24 @@
                 <w:noProof w:val="0"/>
                 <w:szCs w:val="18"/>
               </w:rPr>
+              <w:t>src</w:t>
+            </w:r>
+            <w:proofErr w:type="spellEnd"/>
+            <w:r>
+              <w:rPr>
+                <w:rFonts w:ascii="Courier" w:hAnsi="Courier" w:cs="Courier"/>
+                <w:noProof w:val="0"/>
+                <w:szCs w:val="18"/>
+              </w:rPr>
+              <w:t>/</w:t>
+            </w:r>
+            <w:proofErr w:type="spellStart"/>
+            <w:r>
+              <w:rPr>
+                <w:rFonts w:ascii="Courier" w:hAnsi="Courier" w:cs="Courier"/>
+                <w:noProof w:val="0"/>
+                <w:szCs w:val="18"/>
+              </w:rPr>
               <w:t>sdk</w:t>
             </w:r>
             <w:proofErr w:type="spellEnd"/>
@@ -3663,6 +3913,7 @@
               </w:rPr>
               <w:t>/</w:t>
             </w:r>
+            <w:proofErr w:type="spellStart"/>
             <w:r>
               <w:rPr>
                 <w:rFonts w:ascii="Courier" w:hAnsi="Courier" w:cs="Courier"/>
@@ -3671,6 +3922,7 @@
               </w:rPr>
               <w:t>vpu</w:t>
             </w:r>
+            <w:proofErr w:type="spellEnd"/>
             <w:r>
               <w:rPr>
                 <w:rFonts w:ascii="Courier" w:hAnsi="Courier" w:cs="Courier"/>
@@ -3713,7 +3965,7 @@
                 <w:noProof w:val="0"/>
                 <w:szCs w:val="18"/>
               </w:rPr>
-              <w:t>./src/</w:t>
+              <w:t>./</w:t>
             </w:r>
             <w:proofErr w:type="spellStart"/>
             <w:r>
@@ -3722,6 +3974,24 @@
                 <w:noProof w:val="0"/>
                 <w:szCs w:val="18"/>
               </w:rPr>
+              <w:t>src</w:t>
+            </w:r>
+            <w:proofErr w:type="spellEnd"/>
+            <w:r>
+              <w:rPr>
+                <w:rFonts w:ascii="Courier" w:hAnsi="Courier" w:cs="Courier"/>
+                <w:noProof w:val="0"/>
+                <w:szCs w:val="18"/>
+              </w:rPr>
+              <w:t>/</w:t>
+            </w:r>
+            <w:proofErr w:type="spellStart"/>
+            <w:r>
+              <w:rPr>
+                <w:rFonts w:ascii="Courier" w:hAnsi="Courier" w:cs="Courier"/>
+                <w:noProof w:val="0"/>
+                <w:szCs w:val="18"/>
+              </w:rPr>
               <w:t>sdk</w:t>
             </w:r>
             <w:proofErr w:type="spellEnd"/>
@@ -3733,6 +4003,7 @@
               </w:rPr>
               <w:t>/</w:t>
             </w:r>
+            <w:proofErr w:type="spellStart"/>
             <w:r>
               <w:rPr>
                 <w:rFonts w:ascii="Courier" w:hAnsi="Courier" w:cs="Courier"/>
@@ -3741,6 +4012,7 @@
               </w:rPr>
               <w:t>vpu</w:t>
             </w:r>
+            <w:proofErr w:type="spellEnd"/>
             <w:r>
               <w:rPr>
                 <w:rFonts w:ascii="Courier" w:hAnsi="Courier" w:cs="Courier"/>
@@ -3783,7 +4055,7 @@
                 <w:noProof w:val="0"/>
                 <w:szCs w:val="18"/>
               </w:rPr>
-              <w:t>./src/</w:t>
+              <w:t>./</w:t>
             </w:r>
             <w:proofErr w:type="spellStart"/>
             <w:r>
@@ -3792,6 +4064,24 @@
                 <w:noProof w:val="0"/>
                 <w:szCs w:val="18"/>
               </w:rPr>
+              <w:t>src</w:t>
+            </w:r>
+            <w:proofErr w:type="spellEnd"/>
+            <w:r>
+              <w:rPr>
+                <w:rFonts w:ascii="Courier" w:hAnsi="Courier" w:cs="Courier"/>
+                <w:noProof w:val="0"/>
+                <w:szCs w:val="18"/>
+              </w:rPr>
+              <w:t>/</w:t>
+            </w:r>
+            <w:proofErr w:type="spellStart"/>
+            <w:r>
+              <w:rPr>
+                <w:rFonts w:ascii="Courier" w:hAnsi="Courier" w:cs="Courier"/>
+                <w:noProof w:val="0"/>
+                <w:szCs w:val="18"/>
+              </w:rPr>
               <w:t>sdk</w:t>
             </w:r>
             <w:proofErr w:type="spellEnd"/>
@@ -3803,6 +4093,7 @@
               </w:rPr>
               <w:t>/</w:t>
             </w:r>
+            <w:proofErr w:type="spellStart"/>
             <w:r>
               <w:rPr>
                 <w:rFonts w:ascii="Courier" w:hAnsi="Courier" w:cs="Courier"/>
@@ -3811,6 +4102,7 @@
               </w:rPr>
               <w:t>vpu</w:t>
             </w:r>
+            <w:proofErr w:type="spellEnd"/>
             <w:r>
               <w:rPr>
                 <w:rFonts w:ascii="Courier" w:hAnsi="Courier" w:cs="Courier"/>
@@ -3853,7 +4145,7 @@
                 <w:noProof w:val="0"/>
                 <w:szCs w:val="18"/>
               </w:rPr>
-              <w:t>./src/</w:t>
+              <w:t>./</w:t>
             </w:r>
             <w:proofErr w:type="spellStart"/>
             <w:r>
@@ -3862,6 +4154,24 @@
                 <w:noProof w:val="0"/>
                 <w:szCs w:val="18"/>
               </w:rPr>
+              <w:t>src</w:t>
+            </w:r>
+            <w:proofErr w:type="spellEnd"/>
+            <w:r>
+              <w:rPr>
+                <w:rFonts w:ascii="Courier" w:hAnsi="Courier" w:cs="Courier"/>
+                <w:noProof w:val="0"/>
+                <w:szCs w:val="18"/>
+              </w:rPr>
+              <w:t>/</w:t>
+            </w:r>
+            <w:proofErr w:type="spellStart"/>
+            <w:r>
+              <w:rPr>
+                <w:rFonts w:ascii="Courier" w:hAnsi="Courier" w:cs="Courier"/>
+                <w:noProof w:val="0"/>
+                <w:szCs w:val="18"/>
+              </w:rPr>
               <w:t>sdk</w:t>
             </w:r>
             <w:proofErr w:type="spellEnd"/>
@@ -3873,6 +4183,7 @@
               </w:rPr>
               <w:t>/</w:t>
             </w:r>
+            <w:proofErr w:type="spellStart"/>
             <w:r>
               <w:rPr>
                 <w:rFonts w:ascii="Courier" w:hAnsi="Courier" w:cs="Courier"/>
@@ -3881,6 +4192,7 @@
               </w:rPr>
               <w:t>vpu</w:t>
             </w:r>
+            <w:proofErr w:type="spellEnd"/>
             <w:r>
               <w:rPr>
                 <w:rFonts w:ascii="Courier" w:hAnsi="Courier" w:cs="Courier"/>
@@ -3975,7 +4287,6 @@
           <w:sz w:val="24"/>
           <w:szCs w:val="24"/>
         </w:rPr>
-        <w:lastRenderedPageBreak/>
         <w:t>Text for important hints.</w:t>
       </w:r>
     </w:p>
@@ -4008,7 +4319,8 @@
           <w:sz w:val="24"/>
           <w:szCs w:val="24"/>
         </w:rPr>
-        <w:t xml:space="preserve">Create the image over SD card. Under linux, using </w:t>
+        <w:lastRenderedPageBreak/>
+        <w:t xml:space="preserve">Create the image over SD card. Under </w:t>
       </w:r>
       <w:proofErr w:type="spellStart"/>
       <w:r>
@@ -4016,6 +4328,22 @@
           <w:sz w:val="24"/>
           <w:szCs w:val="24"/>
         </w:rPr>
+        <w:t>linux</w:t>
+      </w:r>
+      <w:proofErr w:type="spellEnd"/>
+      <w:r>
+        <w:rPr>
+          <w:sz w:val="24"/>
+          <w:szCs w:val="24"/>
+        </w:rPr>
+        <w:t xml:space="preserve">, using </w:t>
+      </w:r>
+      <w:proofErr w:type="spellStart"/>
+      <w:r>
+        <w:rPr>
+          <w:sz w:val="24"/>
+          <w:szCs w:val="24"/>
+        </w:rPr>
         <w:t>fidsk</w:t>
       </w:r>
       <w:proofErr w:type="spellEnd"/>
@@ -4040,7 +4368,23 @@
           <w:sz w:val="24"/>
           <w:szCs w:val="24"/>
         </w:rPr>
-        <w:t>/dd to create a bootable image together with the FAT32 file system on the same SD card.</w:t>
+        <w:t>/</w:t>
+      </w:r>
+      <w:proofErr w:type="spellStart"/>
+      <w:r>
+        <w:rPr>
+          <w:sz w:val="24"/>
+          <w:szCs w:val="24"/>
+        </w:rPr>
+        <w:t>dd</w:t>
+      </w:r>
+      <w:proofErr w:type="spellEnd"/>
+      <w:r>
+        <w:rPr>
+          <w:sz w:val="24"/>
+          <w:szCs w:val="24"/>
+        </w:rPr>
+        <w:t xml:space="preserve"> to create a bootable image together with the FAT32 file system on the same SD card.</w:t>
       </w:r>
     </w:p>
     <w:p>
@@ -4895,7 +5239,6 @@
           <w:sz w:val="24"/>
           <w:szCs w:val="24"/>
         </w:rPr>
-        <w:lastRenderedPageBreak/>
         <w:t xml:space="preserve">   8    16    3872256 </w:t>
       </w:r>
       <w:proofErr w:type="spellStart"/>
@@ -4946,6 +5289,7 @@
           <w:sz w:val="24"/>
           <w:szCs w:val="24"/>
         </w:rPr>
+        <w:lastRenderedPageBreak/>
         <w:t xml:space="preserve">Using </w:t>
       </w:r>
       <w:proofErr w:type="spellStart"/>
@@ -5094,7 +5438,7 @@
           <w:sz w:val="24"/>
           <w:szCs w:val="24"/>
         </w:rPr>
-        <w:t xml:space="preserve"> dd if=output/mx61/</w:t>
+        <w:t xml:space="preserve"> </w:t>
       </w:r>
       <w:proofErr w:type="spellStart"/>
       <w:r>
@@ -5103,6 +5447,24 @@
           <w:sz w:val="24"/>
           <w:szCs w:val="24"/>
         </w:rPr>
+        <w:t>dd</w:t>
+      </w:r>
+      <w:proofErr w:type="spellEnd"/>
+      <w:r>
+        <w:rPr>
+          <w:b/>
+          <w:sz w:val="24"/>
+          <w:szCs w:val="24"/>
+        </w:rPr>
+        <w:t xml:space="preserve"> if=output/mx61/</w:t>
+      </w:r>
+      <w:proofErr w:type="spellStart"/>
+      <w:r>
+        <w:rPr>
+          <w:b/>
+          <w:sz w:val="24"/>
+          <w:szCs w:val="24"/>
+        </w:rPr>
         <w:t>evb</w:t>
       </w:r>
       <w:proofErr w:type="spellEnd"/>
@@ -5130,7 +5492,23 @@
           <w:sz w:val="24"/>
           <w:szCs w:val="24"/>
         </w:rPr>
-        <w:t xml:space="preserve"> seek=2 skip=2 &amp; sync</w:t>
+        <w:t xml:space="preserve"> seek=2 skip=2 &amp;</w:t>
+      </w:r>
+      <w:r>
+        <w:rPr>
+          <w:b/>
+          <w:sz w:val="24"/>
+          <w:szCs w:val="24"/>
+        </w:rPr>
+        <w:t>&amp;</w:t>
+      </w:r>
+      <w:r>
+        <w:rPr>
+          <w:b/>
+          <w:sz w:val="24"/>
+          <w:szCs w:val="24"/>
+        </w:rPr>
+        <w:t xml:space="preserve"> sync</w:t>
       </w:r>
     </w:p>
     <w:p>
@@ -8118,7 +8496,7 @@
 </file>
 
 <file path=customXml/itemProps1.xml><?xml version="1.0" encoding="utf-8"?>
-<ds:datastoreItem xmlns:ds="http://schemas.openxmlformats.org/officeDocument/2006/customXml" ds:itemID="{3011303E-6804-4007-9EAC-D99DB1F5B154}">
+<ds:datastoreItem xmlns:ds="http://schemas.openxmlformats.org/officeDocument/2006/customXml" ds:itemID="{979A5C0E-AF0A-4DE6-B150-31F28B1CF122}">
   <ds:schemaRefs>
     <ds:schemaRef ds:uri="http://schemas.openxmlformats.org/officeDocument/2006/bibliography"/>
   </ds:schemaRefs>

</xml_diff>